<commit_message>
P3 IMC Parte 12 Terminada
</commit_message>
<xml_diff>
--- a/IntroducionModelosComputacionales/Practica3/Guion.docx
+++ b/IntroducionModelosComputacionales/Practica3/Guion.docx
@@ -38,7 +38,7 @@
                     </pic:cNvPicPr>
                   </pic:nvPicPr>
                   <pic:blipFill>
-                    <a:blip r:embed="rId7">
+                    <a:blip r:embed="rId9">
                       <a:extLst>
                         <a:ext uri="{28A0092B-C50C-407E-A947-70E740481C1C}">
                           <a14:useLocalDpi xmlns:a14="http://schemas.microsoft.com/office/drawing/2010/main" val="0"/>
@@ -150,6 +150,7 @@
                                 <w:calendar w:val="gregorian"/>
                               </w:date>
                             </w:sdtPr>
+                            <w:sdtEndPr/>
                             <w:sdtContent>
                               <w:p>
                                 <w:pPr>
@@ -222,6 +223,7 @@
                           <w:calendar w:val="gregorian"/>
                         </w:date>
                       </w:sdtPr>
+                      <w:sdtEndPr/>
                       <w:sdtContent>
                         <w:p>
                           <w:pPr>
@@ -282,7 +284,7 @@
                     <pic:cNvPicPr/>
                   </pic:nvPicPr>
                   <pic:blipFill>
-                    <a:blip r:embed="rId8"/>
+                    <a:blip r:embed="rId10"/>
                     <a:stretch>
                       <a:fillRect/>
                     </a:stretch>
@@ -338,7 +340,7 @@
                     </pic:cNvPicPr>
                   </pic:nvPicPr>
                   <pic:blipFill rotWithShape="1">
-                    <a:blip r:embed="rId9">
+                    <a:blip r:embed="rId11">
                       <a:extLst>
                         <a:ext uri="{28A0092B-C50C-407E-A947-70E740481C1C}">
                           <a14:useLocalDpi xmlns:a14="http://schemas.microsoft.com/office/drawing/2010/main" val="0"/>
@@ -410,7 +412,7 @@
                     </pic:cNvPicPr>
                   </pic:nvPicPr>
                   <pic:blipFill>
-                    <a:blip r:embed="rId10">
+                    <a:blip r:embed="rId12">
                       <a:extLst>
                         <a:ext uri="{28A0092B-C50C-407E-A947-70E740481C1C}">
                           <a14:useLocalDpi xmlns:a14="http://schemas.microsoft.com/office/drawing/2010/main" val="0"/>
@@ -1180,6 +1182,7 @@
                                     <w:dataBinding w:prefixMappings="xmlns:ns0='http://purl.org/dc/elements/1.1/' xmlns:ns1='http://schemas.openxmlformats.org/package/2006/metadata/core-properties' " w:xpath="/ns1:coreProperties[1]/ns0:subject[1]" w:storeItemID="{6C3C8BC8-F283-45AE-878A-BAB7291924A1}"/>
                                     <w:text/>
                                   </w:sdtPr>
+                                  <w:sdtEndPr/>
                                   <w:sdtContent>
                                     <w:r>
                                       <w:rPr>
@@ -1309,6 +1312,7 @@
                               <w:dataBinding w:prefixMappings="xmlns:ns0='http://purl.org/dc/elements/1.1/' xmlns:ns1='http://schemas.openxmlformats.org/package/2006/metadata/core-properties' " w:xpath="/ns1:coreProperties[1]/ns0:subject[1]" w:storeItemID="{6C3C8BC8-F283-45AE-878A-BAB7291924A1}"/>
                               <w:text/>
                             </w:sdtPr>
+                            <w:sdtEndPr/>
                             <w:sdtContent>
                               <w:r>
                                 <w:rPr>
@@ -1419,7 +1423,7 @@
             </w:rPr>
             <w:fldChar w:fldCharType="separate"/>
           </w:r>
-          <w:hyperlink w:anchor="_Toc24538082" w:history="1">
+          <w:hyperlink w:anchor="_Toc24647863" w:history="1">
             <w:r>
               <w:rPr>
                 <w:rStyle w:val="Hipervnculo"/>
@@ -1446,7 +1450,7 @@
                 <w:noProof/>
                 <w:webHidden/>
               </w:rPr>
-              <w:instrText xml:space="preserve"> PAGEREF _Toc24538082 \h </w:instrText>
+              <w:instrText xml:space="preserve"> PAGEREF _Toc24647863 \h </w:instrText>
             </w:r>
             <w:r>
               <w:rPr>
@@ -1489,7 +1493,7 @@
               <w:lang w:val="es-ES_tradnl" w:eastAsia="es-ES_tradnl"/>
             </w:rPr>
           </w:pPr>
-          <w:hyperlink w:anchor="_Toc24538083" w:history="1">
+          <w:hyperlink w:anchor="_Toc24647864" w:history="1">
             <w:r>
               <w:rPr>
                 <w:rStyle w:val="Hipervnculo"/>
@@ -1516,7 +1520,7 @@
                 <w:noProof/>
                 <w:webHidden/>
               </w:rPr>
-              <w:instrText xml:space="preserve"> PAGEREF _Toc24538083 \h </w:instrText>
+              <w:instrText xml:space="preserve"> PAGEREF _Toc24647864 \h </w:instrText>
             </w:r>
             <w:r>
               <w:rPr>
@@ -1559,7 +1563,7 @@
               <w:lang w:val="es-ES_tradnl" w:eastAsia="es-ES_tradnl"/>
             </w:rPr>
           </w:pPr>
-          <w:hyperlink w:anchor="_Toc24538084" w:history="1">
+          <w:hyperlink w:anchor="_Toc24647865" w:history="1">
             <w:r>
               <w:rPr>
                 <w:rStyle w:val="Hipervnculo"/>
@@ -1586,7 +1590,7 @@
                 <w:noProof/>
                 <w:webHidden/>
               </w:rPr>
-              <w:instrText xml:space="preserve"> PAGEREF _Toc24538084 \h </w:instrText>
+              <w:instrText xml:space="preserve"> PAGEREF _Toc24647865 \h </w:instrText>
             </w:r>
             <w:r>
               <w:rPr>
@@ -1629,7 +1633,7 @@
               <w:lang w:val="es-ES_tradnl" w:eastAsia="es-ES_tradnl"/>
             </w:rPr>
           </w:pPr>
-          <w:hyperlink w:anchor="_Toc24538085" w:history="1">
+          <w:hyperlink w:anchor="_Toc24647866" w:history="1">
             <w:r>
               <w:rPr>
                 <w:rStyle w:val="Hipervnculo"/>
@@ -1656,7 +1660,7 @@
                 <w:noProof/>
                 <w:webHidden/>
               </w:rPr>
-              <w:instrText xml:space="preserve"> PAGEREF _Toc24538085 \h </w:instrText>
+              <w:instrText xml:space="preserve"> PAGEREF _Toc24647866 \h </w:instrText>
             </w:r>
             <w:r>
               <w:rPr>
@@ -1699,7 +1703,7 @@
               <w:lang w:val="es-ES_tradnl" w:eastAsia="es-ES_tradnl"/>
             </w:rPr>
           </w:pPr>
-          <w:hyperlink w:anchor="_Toc24538086" w:history="1">
+          <w:hyperlink w:anchor="_Toc24647867" w:history="1">
             <w:r>
               <w:rPr>
                 <w:rStyle w:val="Hipervnculo"/>
@@ -1726,7 +1730,7 @@
                 <w:noProof/>
                 <w:webHidden/>
               </w:rPr>
-              <w:instrText xml:space="preserve"> PAGEREF _Toc24538086 \h </w:instrText>
+              <w:instrText xml:space="preserve"> PAGEREF _Toc24647867 \h </w:instrText>
             </w:r>
             <w:r>
               <w:rPr>
@@ -1769,13 +1773,13 @@
               <w:lang w:val="es-ES_tradnl" w:eastAsia="es-ES_tradnl"/>
             </w:rPr>
           </w:pPr>
-          <w:hyperlink w:anchor="_Toc24538087" w:history="1">
+          <w:hyperlink w:anchor="_Toc24647868" w:history="1">
             <w:r>
               <w:rPr>
                 <w:rStyle w:val="Hipervnculo"/>
                 <w:noProof/>
               </w:rPr>
-              <w:t>3.3 Resultados obtenidos, según el formato especificado en la sección anterior.</w:t>
+              <w:t>3.3 Resultados obtenidos y análisis de los mismos.</w:t>
             </w:r>
             <w:r>
               <w:rPr>
@@ -1796,7 +1800,7 @@
                 <w:noProof/>
                 <w:webHidden/>
               </w:rPr>
-              <w:instrText xml:space="preserve"> PAGEREF _Toc24538087 \h </w:instrText>
+              <w:instrText xml:space="preserve"> PAGEREF _Toc24647868 \h </w:instrText>
             </w:r>
             <w:r>
               <w:rPr>
@@ -1816,7 +1820,357 @@
                 <w:noProof/>
                 <w:webHidden/>
               </w:rPr>
-              <w:t>4</w:t>
+              <w:t>5</w:t>
+            </w:r>
+            <w:r>
+              <w:rPr>
+                <w:noProof/>
+                <w:webHidden/>
+              </w:rPr>
+              <w:fldChar w:fldCharType="end"/>
+            </w:r>
+          </w:hyperlink>
+        </w:p>
+        <w:p>
+          <w:pPr>
+            <w:pStyle w:val="TDC3"/>
+            <w:tabs>
+              <w:tab w:val="right" w:leader="dot" w:pos="8494"/>
+            </w:tabs>
+            <w:rPr>
+              <w:rFonts w:asciiTheme="minorHAnsi" w:eastAsiaTheme="minorEastAsia" w:hAnsiTheme="minorHAnsi"/>
+              <w:noProof/>
+              <w:lang w:val="es-ES_tradnl" w:eastAsia="es-ES_tradnl"/>
+            </w:rPr>
+          </w:pPr>
+          <w:hyperlink w:anchor="_Toc24647869" w:history="1">
+            <w:r>
+              <w:rPr>
+                <w:rStyle w:val="Hipervnculo"/>
+                <w:noProof/>
+              </w:rPr>
+              <w:t>3.3.1 Dataset SIN</w:t>
+            </w:r>
+            <w:r>
+              <w:rPr>
+                <w:noProof/>
+                <w:webHidden/>
+              </w:rPr>
+              <w:tab/>
+            </w:r>
+            <w:r>
+              <w:rPr>
+                <w:noProof/>
+                <w:webHidden/>
+              </w:rPr>
+              <w:fldChar w:fldCharType="begin"/>
+            </w:r>
+            <w:r>
+              <w:rPr>
+                <w:noProof/>
+                <w:webHidden/>
+              </w:rPr>
+              <w:instrText xml:space="preserve"> PAGEREF _Toc24647869 \h </w:instrText>
+            </w:r>
+            <w:r>
+              <w:rPr>
+                <w:noProof/>
+                <w:webHidden/>
+              </w:rPr>
+            </w:r>
+            <w:r>
+              <w:rPr>
+                <w:noProof/>
+                <w:webHidden/>
+              </w:rPr>
+              <w:fldChar w:fldCharType="separate"/>
+            </w:r>
+            <w:r>
+              <w:rPr>
+                <w:noProof/>
+                <w:webHidden/>
+              </w:rPr>
+              <w:t>5</w:t>
+            </w:r>
+            <w:r>
+              <w:rPr>
+                <w:noProof/>
+                <w:webHidden/>
+              </w:rPr>
+              <w:fldChar w:fldCharType="end"/>
+            </w:r>
+          </w:hyperlink>
+        </w:p>
+        <w:p>
+          <w:pPr>
+            <w:pStyle w:val="TDC3"/>
+            <w:tabs>
+              <w:tab w:val="right" w:leader="dot" w:pos="8494"/>
+            </w:tabs>
+            <w:rPr>
+              <w:rFonts w:asciiTheme="minorHAnsi" w:eastAsiaTheme="minorEastAsia" w:hAnsiTheme="minorHAnsi"/>
+              <w:noProof/>
+              <w:lang w:val="es-ES_tradnl" w:eastAsia="es-ES_tradnl"/>
+            </w:rPr>
+          </w:pPr>
+          <w:hyperlink w:anchor="_Toc24647870" w:history="1">
+            <w:r>
+              <w:rPr>
+                <w:rStyle w:val="Hipervnculo"/>
+                <w:noProof/>
+              </w:rPr>
+              <w:t>3.3.2 Dataset PARKINSONS</w:t>
+            </w:r>
+            <w:r>
+              <w:rPr>
+                <w:noProof/>
+                <w:webHidden/>
+              </w:rPr>
+              <w:tab/>
+            </w:r>
+            <w:r>
+              <w:rPr>
+                <w:noProof/>
+                <w:webHidden/>
+              </w:rPr>
+              <w:fldChar w:fldCharType="begin"/>
+            </w:r>
+            <w:r>
+              <w:rPr>
+                <w:noProof/>
+                <w:webHidden/>
+              </w:rPr>
+              <w:instrText xml:space="preserve"> PAGEREF _Toc24647870 \h </w:instrText>
+            </w:r>
+            <w:r>
+              <w:rPr>
+                <w:noProof/>
+                <w:webHidden/>
+              </w:rPr>
+            </w:r>
+            <w:r>
+              <w:rPr>
+                <w:noProof/>
+                <w:webHidden/>
+              </w:rPr>
+              <w:fldChar w:fldCharType="separate"/>
+            </w:r>
+            <w:r>
+              <w:rPr>
+                <w:noProof/>
+                <w:webHidden/>
+              </w:rPr>
+              <w:t>6</w:t>
+            </w:r>
+            <w:r>
+              <w:rPr>
+                <w:noProof/>
+                <w:webHidden/>
+              </w:rPr>
+              <w:fldChar w:fldCharType="end"/>
+            </w:r>
+          </w:hyperlink>
+        </w:p>
+        <w:p>
+          <w:pPr>
+            <w:pStyle w:val="TDC3"/>
+            <w:tabs>
+              <w:tab w:val="right" w:leader="dot" w:pos="8494"/>
+            </w:tabs>
+            <w:rPr>
+              <w:rFonts w:asciiTheme="minorHAnsi" w:eastAsiaTheme="minorEastAsia" w:hAnsiTheme="minorHAnsi"/>
+              <w:noProof/>
+              <w:lang w:val="es-ES_tradnl" w:eastAsia="es-ES_tradnl"/>
+            </w:rPr>
+          </w:pPr>
+          <w:hyperlink w:anchor="_Toc24647871" w:history="1">
+            <w:r>
+              <w:rPr>
+                <w:rStyle w:val="Hipervnculo"/>
+                <w:noProof/>
+              </w:rPr>
+              <w:t>3.3.3 Dataset QUAKE</w:t>
+            </w:r>
+            <w:r>
+              <w:rPr>
+                <w:noProof/>
+                <w:webHidden/>
+              </w:rPr>
+              <w:tab/>
+            </w:r>
+            <w:r>
+              <w:rPr>
+                <w:noProof/>
+                <w:webHidden/>
+              </w:rPr>
+              <w:fldChar w:fldCharType="begin"/>
+            </w:r>
+            <w:r>
+              <w:rPr>
+                <w:noProof/>
+                <w:webHidden/>
+              </w:rPr>
+              <w:instrText xml:space="preserve"> PAGEREF _Toc24647871 \h </w:instrText>
+            </w:r>
+            <w:r>
+              <w:rPr>
+                <w:noProof/>
+                <w:webHidden/>
+              </w:rPr>
+            </w:r>
+            <w:r>
+              <w:rPr>
+                <w:noProof/>
+                <w:webHidden/>
+              </w:rPr>
+              <w:fldChar w:fldCharType="separate"/>
+            </w:r>
+            <w:r>
+              <w:rPr>
+                <w:noProof/>
+                <w:webHidden/>
+              </w:rPr>
+              <w:t>6</w:t>
+            </w:r>
+            <w:r>
+              <w:rPr>
+                <w:noProof/>
+                <w:webHidden/>
+              </w:rPr>
+              <w:fldChar w:fldCharType="end"/>
+            </w:r>
+          </w:hyperlink>
+        </w:p>
+        <w:p>
+          <w:pPr>
+            <w:pStyle w:val="TDC3"/>
+            <w:tabs>
+              <w:tab w:val="right" w:leader="dot" w:pos="8494"/>
+            </w:tabs>
+            <w:rPr>
+              <w:rFonts w:asciiTheme="minorHAnsi" w:eastAsiaTheme="minorEastAsia" w:hAnsiTheme="minorHAnsi"/>
+              <w:noProof/>
+              <w:lang w:val="es-ES_tradnl" w:eastAsia="es-ES_tradnl"/>
+            </w:rPr>
+          </w:pPr>
+          <w:hyperlink w:anchor="_Toc24647872" w:history="1">
+            <w:r>
+              <w:rPr>
+                <w:rStyle w:val="Hipervnculo"/>
+                <w:noProof/>
+              </w:rPr>
+              <w:t>3.3.4 Dataset VOTE</w:t>
+            </w:r>
+            <w:r>
+              <w:rPr>
+                <w:noProof/>
+                <w:webHidden/>
+              </w:rPr>
+              <w:tab/>
+            </w:r>
+            <w:r>
+              <w:rPr>
+                <w:noProof/>
+                <w:webHidden/>
+              </w:rPr>
+              <w:fldChar w:fldCharType="begin"/>
+            </w:r>
+            <w:r>
+              <w:rPr>
+                <w:noProof/>
+                <w:webHidden/>
+              </w:rPr>
+              <w:instrText xml:space="preserve"> PAGEREF _Toc24647872 \h </w:instrText>
+            </w:r>
+            <w:r>
+              <w:rPr>
+                <w:noProof/>
+                <w:webHidden/>
+              </w:rPr>
+            </w:r>
+            <w:r>
+              <w:rPr>
+                <w:noProof/>
+                <w:webHidden/>
+              </w:rPr>
+              <w:fldChar w:fldCharType="separate"/>
+            </w:r>
+            <w:r>
+              <w:rPr>
+                <w:noProof/>
+                <w:webHidden/>
+              </w:rPr>
+              <w:t>7</w:t>
+            </w:r>
+            <w:r>
+              <w:rPr>
+                <w:noProof/>
+                <w:webHidden/>
+              </w:rPr>
+              <w:fldChar w:fldCharType="end"/>
+            </w:r>
+          </w:hyperlink>
+        </w:p>
+        <w:p>
+          <w:pPr>
+            <w:pStyle w:val="TDC3"/>
+            <w:tabs>
+              <w:tab w:val="right" w:leader="dot" w:pos="8494"/>
+            </w:tabs>
+            <w:rPr>
+              <w:rFonts w:asciiTheme="minorHAnsi" w:eastAsiaTheme="minorEastAsia" w:hAnsiTheme="minorHAnsi"/>
+              <w:noProof/>
+              <w:lang w:val="es-ES_tradnl" w:eastAsia="es-ES_tradnl"/>
+            </w:rPr>
+          </w:pPr>
+          <w:hyperlink w:anchor="_Toc24647873" w:history="1">
+            <w:r>
+              <w:rPr>
+                <w:rStyle w:val="Hipervnculo"/>
+                <w:noProof/>
+              </w:rPr>
+              <w:t>3.3.5 Dataset NOMNIST</w:t>
+            </w:r>
+            <w:r>
+              <w:rPr>
+                <w:noProof/>
+                <w:webHidden/>
+              </w:rPr>
+              <w:tab/>
+            </w:r>
+            <w:r>
+              <w:rPr>
+                <w:noProof/>
+                <w:webHidden/>
+              </w:rPr>
+              <w:fldChar w:fldCharType="begin"/>
+            </w:r>
+            <w:r>
+              <w:rPr>
+                <w:noProof/>
+                <w:webHidden/>
+              </w:rPr>
+              <w:instrText xml:space="preserve"> PAGEREF _Toc24647873 \h </w:instrText>
+            </w:r>
+            <w:r>
+              <w:rPr>
+                <w:noProof/>
+                <w:webHidden/>
+              </w:rPr>
+            </w:r>
+            <w:r>
+              <w:rPr>
+                <w:noProof/>
+                <w:webHidden/>
+              </w:rPr>
+              <w:fldChar w:fldCharType="separate"/>
+            </w:r>
+            <w:r>
+              <w:rPr>
+                <w:noProof/>
+                <w:webHidden/>
+              </w:rPr>
+              <w:t>9</w:t>
             </w:r>
             <w:r>
               <w:rPr>
@@ -1839,13 +2193,13 @@
               <w:lang w:val="es-ES_tradnl" w:eastAsia="es-ES_tradnl"/>
             </w:rPr>
           </w:pPr>
-          <w:hyperlink w:anchor="_Toc24538088" w:history="1">
+          <w:hyperlink w:anchor="_Toc24647874" w:history="1">
             <w:r>
               <w:rPr>
                 <w:rStyle w:val="Hipervnculo"/>
                 <w:noProof/>
               </w:rPr>
-              <w:t>2. Perceptrón multicapa</w:t>
+              <w:t>6. Lanzada de dataset VOTE como regresión</w:t>
             </w:r>
             <w:r>
               <w:rPr>
@@ -1866,7 +2220,7 @@
                 <w:noProof/>
                 <w:webHidden/>
               </w:rPr>
-              <w:instrText xml:space="preserve"> PAGEREF _Toc24538088 \h </w:instrText>
+              <w:instrText xml:space="preserve"> PAGEREF _Toc24647874 \h </w:instrText>
             </w:r>
             <w:r>
               <w:rPr>
@@ -1886,7 +2240,7 @@
                 <w:noProof/>
                 <w:webHidden/>
               </w:rPr>
-              <w:t>5</w:t>
+              <w:t>11</w:t>
             </w:r>
             <w:r>
               <w:rPr>
@@ -1909,13 +2263,13 @@
               <w:lang w:val="es-ES_tradnl" w:eastAsia="es-ES_tradnl"/>
             </w:rPr>
           </w:pPr>
-          <w:hyperlink w:anchor="_Toc24538089" w:history="1">
+          <w:hyperlink w:anchor="_Toc24647875" w:history="1">
             <w:r>
               <w:rPr>
                 <w:rStyle w:val="Hipervnculo"/>
                 <w:noProof/>
               </w:rPr>
-              <w:t>3. Pseudocódigo</w:t>
+              <w:t>7. Conclusiones</w:t>
             </w:r>
             <w:r>
               <w:rPr>
@@ -1936,7 +2290,7 @@
                 <w:noProof/>
                 <w:webHidden/>
               </w:rPr>
-              <w:instrText xml:space="preserve"> PAGEREF _Toc24538089 \h </w:instrText>
+              <w:instrText xml:space="preserve"> PAGEREF _Toc24647875 \h </w:instrText>
             </w:r>
             <w:r>
               <w:rPr>
@@ -1956,7 +2310,7 @@
                 <w:noProof/>
                 <w:webHidden/>
               </w:rPr>
-              <w:t>6</w:t>
+              <w:t>12</w:t>
             </w:r>
             <w:r>
               <w:rPr>
@@ -1979,13 +2333,13 @@
               <w:lang w:val="es-ES_tradnl" w:eastAsia="es-ES_tradnl"/>
             </w:rPr>
           </w:pPr>
-          <w:hyperlink w:anchor="_Toc24538090" w:history="1">
+          <w:hyperlink w:anchor="_Toc24647876" w:history="1">
             <w:r>
               <w:rPr>
                 <w:rStyle w:val="Hipervnculo"/>
                 <w:noProof/>
               </w:rPr>
-              <w:t>4. Experimentos y análisis de resultados</w:t>
+              <w:t>8. Ejercicio Jupyter Notebook</w:t>
             </w:r>
             <w:r>
               <w:rPr>
@@ -2006,7 +2360,7 @@
                 <w:noProof/>
                 <w:webHidden/>
               </w:rPr>
-              <w:instrText xml:space="preserve"> PAGEREF _Toc24538090 \h </w:instrText>
+              <w:instrText xml:space="preserve"> PAGEREF _Toc24647876 \h </w:instrText>
             </w:r>
             <w:r>
               <w:rPr>
@@ -2026,287 +2380,7 @@
                 <w:noProof/>
                 <w:webHidden/>
               </w:rPr>
-              <w:t>10</w:t>
-            </w:r>
-            <w:r>
-              <w:rPr>
-                <w:noProof/>
-                <w:webHidden/>
-              </w:rPr>
-              <w:fldChar w:fldCharType="end"/>
-            </w:r>
-          </w:hyperlink>
-        </w:p>
-        <w:p>
-          <w:pPr>
-            <w:pStyle w:val="TDC2"/>
-            <w:tabs>
-              <w:tab w:val="right" w:leader="dot" w:pos="8494"/>
-            </w:tabs>
-            <w:rPr>
-              <w:rFonts w:asciiTheme="minorHAnsi" w:eastAsiaTheme="minorEastAsia" w:hAnsiTheme="minorHAnsi"/>
-              <w:noProof/>
-              <w:lang w:val="es-ES_tradnl" w:eastAsia="es-ES_tradnl"/>
-            </w:rPr>
-          </w:pPr>
-          <w:hyperlink w:anchor="_Toc24538091" w:history="1">
-            <w:r>
-              <w:rPr>
-                <w:rStyle w:val="Hipervnculo"/>
-                <w:noProof/>
-              </w:rPr>
-              <w:t>4.1 Análisis dataset XOR</w:t>
-            </w:r>
-            <w:r>
-              <w:rPr>
-                <w:noProof/>
-                <w:webHidden/>
-              </w:rPr>
-              <w:tab/>
-            </w:r>
-            <w:r>
-              <w:rPr>
-                <w:noProof/>
-                <w:webHidden/>
-              </w:rPr>
-              <w:fldChar w:fldCharType="begin"/>
-            </w:r>
-            <w:r>
-              <w:rPr>
-                <w:noProof/>
-                <w:webHidden/>
-              </w:rPr>
-              <w:instrText xml:space="preserve"> PAGEREF _Toc24538091 \h </w:instrText>
-            </w:r>
-            <w:r>
-              <w:rPr>
-                <w:noProof/>
-                <w:webHidden/>
-              </w:rPr>
-            </w:r>
-            <w:r>
-              <w:rPr>
-                <w:noProof/>
-                <w:webHidden/>
-              </w:rPr>
-              <w:fldChar w:fldCharType="separate"/>
-            </w:r>
-            <w:r>
-              <w:rPr>
-                <w:noProof/>
-                <w:webHidden/>
-              </w:rPr>
-              <w:t>12</w:t>
-            </w:r>
-            <w:r>
-              <w:rPr>
-                <w:noProof/>
-                <w:webHidden/>
-              </w:rPr>
-              <w:fldChar w:fldCharType="end"/>
-            </w:r>
-          </w:hyperlink>
-        </w:p>
-        <w:p>
-          <w:pPr>
-            <w:pStyle w:val="TDC2"/>
-            <w:tabs>
-              <w:tab w:val="right" w:leader="dot" w:pos="8494"/>
-            </w:tabs>
-            <w:rPr>
-              <w:rFonts w:asciiTheme="minorHAnsi" w:eastAsiaTheme="minorEastAsia" w:hAnsiTheme="minorHAnsi"/>
-              <w:noProof/>
-              <w:lang w:val="es-ES_tradnl" w:eastAsia="es-ES_tradnl"/>
-            </w:rPr>
-          </w:pPr>
-          <w:hyperlink w:anchor="_Toc24538092" w:history="1">
-            <w:r>
-              <w:rPr>
-                <w:rStyle w:val="Hipervnculo"/>
-                <w:noProof/>
-              </w:rPr>
-              <w:t>4.2 Análisis dataset PARKINSON</w:t>
-            </w:r>
-            <w:r>
-              <w:rPr>
-                <w:noProof/>
-                <w:webHidden/>
-              </w:rPr>
-              <w:tab/>
-            </w:r>
-            <w:r>
-              <w:rPr>
-                <w:noProof/>
-                <w:webHidden/>
-              </w:rPr>
-              <w:fldChar w:fldCharType="begin"/>
-            </w:r>
-            <w:r>
-              <w:rPr>
-                <w:noProof/>
-                <w:webHidden/>
-              </w:rPr>
-              <w:instrText xml:space="preserve"> PAGEREF _Toc24538092 \h </w:instrText>
-            </w:r>
-            <w:r>
-              <w:rPr>
-                <w:noProof/>
-                <w:webHidden/>
-              </w:rPr>
-            </w:r>
-            <w:r>
-              <w:rPr>
-                <w:noProof/>
-                <w:webHidden/>
-              </w:rPr>
-              <w:fldChar w:fldCharType="separate"/>
-            </w:r>
-            <w:r>
-              <w:rPr>
-                <w:noProof/>
-                <w:webHidden/>
-              </w:rPr>
-              <w:t>14</w:t>
-            </w:r>
-            <w:r>
-              <w:rPr>
-                <w:noProof/>
-                <w:webHidden/>
-              </w:rPr>
-              <w:fldChar w:fldCharType="end"/>
-            </w:r>
-          </w:hyperlink>
-        </w:p>
-        <w:p>
-          <w:pPr>
-            <w:pStyle w:val="TDC2"/>
-            <w:tabs>
-              <w:tab w:val="right" w:leader="dot" w:pos="8494"/>
-            </w:tabs>
-            <w:rPr>
-              <w:rFonts w:asciiTheme="minorHAnsi" w:eastAsiaTheme="minorEastAsia" w:hAnsiTheme="minorHAnsi"/>
-              <w:noProof/>
-              <w:lang w:val="es-ES_tradnl" w:eastAsia="es-ES_tradnl"/>
-            </w:rPr>
-          </w:pPr>
-          <w:hyperlink w:anchor="_Toc24538093" w:history="1">
-            <w:r>
-              <w:rPr>
-                <w:rStyle w:val="Hipervnculo"/>
-                <w:noProof/>
-              </w:rPr>
-              <w:t>4.3 Análisis dataset QUAKE</w:t>
-            </w:r>
-            <w:r>
-              <w:rPr>
-                <w:noProof/>
-                <w:webHidden/>
-              </w:rPr>
-              <w:tab/>
-            </w:r>
-            <w:r>
-              <w:rPr>
-                <w:noProof/>
-                <w:webHidden/>
-              </w:rPr>
-              <w:fldChar w:fldCharType="begin"/>
-            </w:r>
-            <w:r>
-              <w:rPr>
-                <w:noProof/>
-                <w:webHidden/>
-              </w:rPr>
-              <w:instrText xml:space="preserve"> PAGEREF _Toc24538093 \h </w:instrText>
-            </w:r>
-            <w:r>
-              <w:rPr>
-                <w:noProof/>
-                <w:webHidden/>
-              </w:rPr>
-            </w:r>
-            <w:r>
-              <w:rPr>
-                <w:noProof/>
-                <w:webHidden/>
-              </w:rPr>
-              <w:fldChar w:fldCharType="separate"/>
-            </w:r>
-            <w:r>
-              <w:rPr>
-                <w:noProof/>
-                <w:webHidden/>
-              </w:rPr>
-              <w:t>17</w:t>
-            </w:r>
-            <w:r>
-              <w:rPr>
-                <w:noProof/>
-                <w:webHidden/>
-              </w:rPr>
-              <w:fldChar w:fldCharType="end"/>
-            </w:r>
-          </w:hyperlink>
-        </w:p>
-        <w:p>
-          <w:pPr>
-            <w:pStyle w:val="TDC2"/>
-            <w:tabs>
-              <w:tab w:val="right" w:leader="dot" w:pos="8494"/>
-            </w:tabs>
-            <w:rPr>
-              <w:rFonts w:asciiTheme="minorHAnsi" w:eastAsiaTheme="minorEastAsia" w:hAnsiTheme="minorHAnsi"/>
-              <w:noProof/>
-              <w:lang w:val="es-ES_tradnl" w:eastAsia="es-ES_tradnl"/>
-            </w:rPr>
-          </w:pPr>
-          <w:hyperlink w:anchor="_Toc24538094" w:history="1">
-            <w:r>
-              <w:rPr>
-                <w:rStyle w:val="Hipervnculo"/>
-                <w:noProof/>
-              </w:rPr>
-              <w:t>4.4 Análisis dataset SIN</w:t>
-            </w:r>
-            <w:r>
-              <w:rPr>
-                <w:noProof/>
-                <w:webHidden/>
-              </w:rPr>
-              <w:tab/>
-            </w:r>
-            <w:r>
-              <w:rPr>
-                <w:noProof/>
-                <w:webHidden/>
-              </w:rPr>
-              <w:fldChar w:fldCharType="begin"/>
-            </w:r>
-            <w:r>
-              <w:rPr>
-                <w:noProof/>
-                <w:webHidden/>
-              </w:rPr>
-              <w:instrText xml:space="preserve"> PAGEREF _Toc24538094 \h </w:instrText>
-            </w:r>
-            <w:r>
-              <w:rPr>
-                <w:noProof/>
-                <w:webHidden/>
-              </w:rPr>
-            </w:r>
-            <w:r>
-              <w:rPr>
-                <w:noProof/>
-                <w:webHidden/>
-              </w:rPr>
-              <w:fldChar w:fldCharType="separate"/>
-            </w:r>
-            <w:r>
-              <w:rPr>
-                <w:noProof/>
-                <w:webHidden/>
-              </w:rPr>
-              <w:t>19</w:t>
+              <w:t>13</w:t>
             </w:r>
             <w:r>
               <w:rPr>
@@ -2329,13 +2403,13 @@
               <w:lang w:val="es-ES_tradnl" w:eastAsia="es-ES_tradnl"/>
             </w:rPr>
           </w:pPr>
-          <w:hyperlink w:anchor="_Toc24538095" w:history="1">
+          <w:hyperlink w:anchor="_Toc24647877" w:history="1">
             <w:r>
               <w:rPr>
                 <w:rStyle w:val="Hipervnculo"/>
                 <w:noProof/>
               </w:rPr>
-              <w:t>5. Análisis del modelo de red neuronal obtenido para el problema del XOR</w:t>
+              <w:t>9. Índice de ilustraciones</w:t>
             </w:r>
             <w:r>
               <w:rPr>
@@ -2356,7 +2430,7 @@
                 <w:noProof/>
                 <w:webHidden/>
               </w:rPr>
-              <w:instrText xml:space="preserve"> PAGEREF _Toc24538095 \h </w:instrText>
+              <w:instrText xml:space="preserve"> PAGEREF _Toc24647877 \h </w:instrText>
             </w:r>
             <w:r>
               <w:rPr>
@@ -2376,147 +2450,7 @@
                 <w:noProof/>
                 <w:webHidden/>
               </w:rPr>
-              <w:t>21</w:t>
-            </w:r>
-            <w:r>
-              <w:rPr>
-                <w:noProof/>
-                <w:webHidden/>
-              </w:rPr>
-              <w:fldChar w:fldCharType="end"/>
-            </w:r>
-          </w:hyperlink>
-        </w:p>
-        <w:p>
-          <w:pPr>
-            <w:pStyle w:val="TDC1"/>
-            <w:tabs>
-              <w:tab w:val="right" w:leader="dot" w:pos="8494"/>
-            </w:tabs>
-            <w:rPr>
-              <w:rFonts w:asciiTheme="minorHAnsi" w:eastAsiaTheme="minorEastAsia" w:hAnsiTheme="minorHAnsi"/>
-              <w:noProof/>
-              <w:lang w:val="es-ES_tradnl" w:eastAsia="es-ES_tradnl"/>
-            </w:rPr>
-          </w:pPr>
-          <w:hyperlink w:anchor="_Toc24538096" w:history="1">
-            <w:r>
-              <w:rPr>
-                <w:rStyle w:val="Hipervnculo"/>
-                <w:noProof/>
-              </w:rPr>
-              <w:t>6. Conclusiones</w:t>
-            </w:r>
-            <w:r>
-              <w:rPr>
-                <w:noProof/>
-                <w:webHidden/>
-              </w:rPr>
-              <w:tab/>
-            </w:r>
-            <w:r>
-              <w:rPr>
-                <w:noProof/>
-                <w:webHidden/>
-              </w:rPr>
-              <w:fldChar w:fldCharType="begin"/>
-            </w:r>
-            <w:r>
-              <w:rPr>
-                <w:noProof/>
-                <w:webHidden/>
-              </w:rPr>
-              <w:instrText xml:space="preserve"> PAGEREF _Toc24538096 \h </w:instrText>
-            </w:r>
-            <w:r>
-              <w:rPr>
-                <w:noProof/>
-                <w:webHidden/>
-              </w:rPr>
-            </w:r>
-            <w:r>
-              <w:rPr>
-                <w:noProof/>
-                <w:webHidden/>
-              </w:rPr>
-              <w:fldChar w:fldCharType="separate"/>
-            </w:r>
-            <w:r>
-              <w:rPr>
-                <w:noProof/>
-                <w:webHidden/>
-              </w:rPr>
-              <w:t>23</w:t>
-            </w:r>
-            <w:r>
-              <w:rPr>
-                <w:noProof/>
-                <w:webHidden/>
-              </w:rPr>
-              <w:fldChar w:fldCharType="end"/>
-            </w:r>
-          </w:hyperlink>
-        </w:p>
-        <w:p>
-          <w:pPr>
-            <w:pStyle w:val="TDC1"/>
-            <w:tabs>
-              <w:tab w:val="right" w:leader="dot" w:pos="8494"/>
-            </w:tabs>
-            <w:rPr>
-              <w:rFonts w:asciiTheme="minorHAnsi" w:eastAsiaTheme="minorEastAsia" w:hAnsiTheme="minorHAnsi"/>
-              <w:noProof/>
-              <w:lang w:val="es-ES_tradnl" w:eastAsia="es-ES_tradnl"/>
-            </w:rPr>
-          </w:pPr>
-          <w:hyperlink w:anchor="_Toc24538097" w:history="1">
-            <w:r>
-              <w:rPr>
-                <w:rStyle w:val="Hipervnculo"/>
-                <w:noProof/>
-              </w:rPr>
-              <w:t>7. Índice de ilustraciones</w:t>
-            </w:r>
-            <w:r>
-              <w:rPr>
-                <w:noProof/>
-                <w:webHidden/>
-              </w:rPr>
-              <w:tab/>
-            </w:r>
-            <w:r>
-              <w:rPr>
-                <w:noProof/>
-                <w:webHidden/>
-              </w:rPr>
-              <w:fldChar w:fldCharType="begin"/>
-            </w:r>
-            <w:r>
-              <w:rPr>
-                <w:noProof/>
-                <w:webHidden/>
-              </w:rPr>
-              <w:instrText xml:space="preserve"> PAGEREF _Toc24538097 \h </w:instrText>
-            </w:r>
-            <w:r>
-              <w:rPr>
-                <w:noProof/>
-                <w:webHidden/>
-              </w:rPr>
-            </w:r>
-            <w:r>
-              <w:rPr>
-                <w:noProof/>
-                <w:webHidden/>
-              </w:rPr>
-              <w:fldChar w:fldCharType="separate"/>
-            </w:r>
-            <w:r>
-              <w:rPr>
-                <w:noProof/>
-                <w:webHidden/>
-              </w:rPr>
-              <w:t>24</w:t>
+              <w:t>14</w:t>
             </w:r>
             <w:r>
               <w:rPr>
@@ -2558,10 +2492,15 @@
       <w:pPr>
         <w:pStyle w:val="Ttulo1"/>
       </w:pPr>
-      <w:bookmarkStart w:id="0" w:name="_Toc24538082"/>
+      <w:bookmarkStart w:id="0" w:name="_Toc24647863"/>
       <w:r>
         <w:lastRenderedPageBreak/>
-        <w:t>1. Introducción</w:t>
+        <w:t>1. Intr</w:t>
+      </w:r>
+      <w:bookmarkStart w:id="1" w:name="_GoBack"/>
+      <w:bookmarkEnd w:id="1"/>
+      <w:r>
+        <w:t>oducción</w:t>
       </w:r>
       <w:bookmarkEnd w:id="0"/>
     </w:p>
@@ -2580,15 +2519,7 @@
         </w:numPr>
       </w:pPr>
       <w:r>
-        <w:t xml:space="preserve">Aplicación de un algoritmo de </w:t>
-      </w:r>
-      <w:proofErr w:type="spellStart"/>
-      <w:r>
-        <w:t>clustering</w:t>
-      </w:r>
-      <w:proofErr w:type="spellEnd"/>
-      <w:r>
-        <w:t xml:space="preserve"> que servirá para establecer los centros de las funciones RBF (pesos de capa de entrada a capa oculta).</w:t>
+        <w:t>Aplicación de un algoritmo de clustering que servirá para establecer los centros de las funciones RBF (pesos de capa de entrada a capa oculta).</w:t>
       </w:r>
     </w:p>
     <w:p>
@@ -2648,15 +2579,7 @@
         <w:t>utilización</w:t>
       </w:r>
       <w:r>
-        <w:t xml:space="preserve"> de la </w:t>
-      </w:r>
-      <w:proofErr w:type="spellStart"/>
-      <w:r>
-        <w:t>pseudo-inversa</w:t>
-      </w:r>
-      <w:proofErr w:type="spellEnd"/>
-      <w:r>
-        <w:t xml:space="preserve"> de Moore Penrose.</w:t>
+        <w:t xml:space="preserve"> de la pseudo-inversa de Moore Penrose.</w:t>
       </w:r>
     </w:p>
     <w:p>
@@ -2699,14 +2622,14 @@
       <w:pPr>
         <w:pStyle w:val="Ttulo1"/>
       </w:pPr>
-      <w:bookmarkStart w:id="1" w:name="_Toc24538083"/>
+      <w:bookmarkStart w:id="2" w:name="_Toc24647864"/>
       <w:r>
         <w:t xml:space="preserve">2. </w:t>
       </w:r>
       <w:r>
         <w:t>Descripción de los pasos a realizar para llevar a cabo el entrenamiento de las redes RBF</w:t>
       </w:r>
-      <w:bookmarkEnd w:id="1"/>
+      <w:bookmarkEnd w:id="2"/>
     </w:p>
     <w:p/>
     <w:p>
@@ -2722,15 +2645,7 @@
         <w:t>usada,</w:t>
       </w:r>
       <w:r>
-        <w:t xml:space="preserve"> que básicamente lo que hace es posicionar de manera óptima los centroides para agrupar las clases de los </w:t>
-      </w:r>
-      <w:proofErr w:type="spellStart"/>
-      <w:r>
-        <w:t>dataset</w:t>
-      </w:r>
-      <w:proofErr w:type="spellEnd"/>
-      <w:r>
-        <w:t xml:space="preserve"> en el centroide mas adecuado el cual agrupara el mayor número de instancias.</w:t>
+        <w:t xml:space="preserve"> que básicamente lo que hace es posicionar de manera óptima los centroides para agrupar las clases de los dataset en el centroide mas adecuado el cual agrupara el mayor número de instancias.</w:t>
       </w:r>
     </w:p>
     <w:p>
@@ -2762,15 +2677,7 @@
         <w:t>Regresión:</w:t>
       </w:r>
       <w:r>
-        <w:t xml:space="preserve"> </w:t>
-      </w:r>
-      <w:proofErr w:type="spellStart"/>
-      <w:r>
-        <w:t>Pseudo-inversa</w:t>
-      </w:r>
-      <w:proofErr w:type="spellEnd"/>
-      <w:r>
-        <w:t xml:space="preserve"> por Moore-Penrose</w:t>
+        <w:t xml:space="preserve"> Pseudo-inversa por Moore-Penrose</w:t>
       </w:r>
     </w:p>
     <w:p>
@@ -2876,7 +2783,7 @@
       <w:pPr>
         <w:pStyle w:val="Ttulo1"/>
       </w:pPr>
-      <w:bookmarkStart w:id="2" w:name="_Toc24538084"/>
+      <w:bookmarkStart w:id="3" w:name="_Toc24647865"/>
       <w:r>
         <w:lastRenderedPageBreak/>
         <w:t xml:space="preserve">3. </w:t>
@@ -2884,20 +2791,20 @@
       <w:r>
         <w:t>Experimentos y análisis de resultados</w:t>
       </w:r>
-      <w:bookmarkEnd w:id="2"/>
+      <w:bookmarkEnd w:id="3"/>
     </w:p>
     <w:p>
       <w:pPr>
         <w:pStyle w:val="Ttulo2"/>
       </w:pPr>
-      <w:bookmarkStart w:id="3" w:name="_Toc24538085"/>
+      <w:bookmarkStart w:id="4" w:name="_Toc24647866"/>
       <w:r>
         <w:t xml:space="preserve">3.1 </w:t>
       </w:r>
       <w:r>
         <w:t>Breve descripción de las bases de datos utilizadas.</w:t>
       </w:r>
-      <w:bookmarkEnd w:id="3"/>
+      <w:bookmarkEnd w:id="4"/>
       <w:r>
         <w:t xml:space="preserve"> </w:t>
       </w:r>
@@ -2918,37 +2825,19 @@
         </w:rPr>
         <w:t xml:space="preserve">En los experimentos usados hemos tenido acceso a cuatro bases de datos cada una de las con su archivo </w:t>
       </w:r>
-      <w:proofErr w:type="gramStart"/>
       <w:r>
         <w:rPr>
           <w:sz w:val="22"/>
           <w:szCs w:val="22"/>
         </w:rPr>
-        <w:t>de test</w:t>
-      </w:r>
-      <w:proofErr w:type="gramEnd"/>
+        <w:t>de prueba</w:t>
+      </w:r>
       <w:r>
         <w:rPr>
           <w:sz w:val="22"/>
           <w:szCs w:val="22"/>
         </w:rPr>
-        <w:t xml:space="preserve"> y de train correspondiente al </w:t>
-      </w:r>
-      <w:proofErr w:type="spellStart"/>
-      <w:r>
-        <w:rPr>
-          <w:sz w:val="22"/>
-          <w:szCs w:val="22"/>
-        </w:rPr>
-        <w:t>dataset</w:t>
-      </w:r>
-      <w:proofErr w:type="spellEnd"/>
-      <w:r>
-        <w:rPr>
-          <w:sz w:val="22"/>
-          <w:szCs w:val="22"/>
-        </w:rPr>
-        <w:t xml:space="preserve">. Las bases de datos usadas han sido: </w:t>
+        <w:t xml:space="preserve"> y de train correspondiente al dataset. Las bases de datos usadas han sido: </w:t>
       </w:r>
     </w:p>
     <w:p>
@@ -2991,15 +2880,13 @@
         </w:rPr>
         <w:t xml:space="preserve">esta base de datos está compuesta por 120 patrones de train y 41 patrones </w:t>
       </w:r>
-      <w:proofErr w:type="gramStart"/>
       <w:r>
         <w:rPr>
           <w:sz w:val="22"/>
           <w:szCs w:val="22"/>
         </w:rPr>
-        <w:t>de test</w:t>
-      </w:r>
-      <w:proofErr w:type="gramEnd"/>
+        <w:t>de prueba</w:t>
+      </w:r>
       <w:r>
         <w:rPr>
           <w:sz w:val="22"/>
@@ -3048,15 +2935,13 @@
         </w:rPr>
         <w:t xml:space="preserve">esta base de datos está compuesta por 4406 patrones de train y 1469 patrones </w:t>
       </w:r>
-      <w:proofErr w:type="gramStart"/>
       <w:r>
         <w:rPr>
           <w:sz w:val="22"/>
           <w:szCs w:val="22"/>
         </w:rPr>
-        <w:t>de test</w:t>
-      </w:r>
-      <w:proofErr w:type="gramEnd"/>
+        <w:t>de prueba</w:t>
+      </w:r>
       <w:r>
         <w:rPr>
           <w:sz w:val="22"/>
@@ -3123,15 +3008,13 @@
         </w:rPr>
         <w:t xml:space="preserve">esta base de datos está compuesta por 1633 patrones de train y 546 patrones </w:t>
       </w:r>
-      <w:proofErr w:type="gramStart"/>
       <w:r>
         <w:rPr>
           <w:sz w:val="22"/>
           <w:szCs w:val="22"/>
         </w:rPr>
-        <w:t>de test</w:t>
-      </w:r>
-      <w:proofErr w:type="gramEnd"/>
+        <w:t>de prueba</w:t>
+      </w:r>
       <w:r>
         <w:rPr>
           <w:sz w:val="22"/>
@@ -3164,28 +3047,24 @@
         </w:rPr>
         <w:t xml:space="preserve">vote contiene 326 patrones de entrenamiento y 109 patrones </w:t>
       </w:r>
-      <w:proofErr w:type="gramStart"/>
       <w:r>
         <w:rPr>
           <w:rFonts w:ascii="Segoe UI" w:hAnsi="Segoe UI" w:cs="Segoe UI"/>
         </w:rPr>
-        <w:t>de test</w:t>
-      </w:r>
-      <w:proofErr w:type="gramEnd"/>
+        <w:t>de prueba</w:t>
+      </w:r>
       <w:r>
         <w:rPr>
           <w:rFonts w:ascii="Segoe UI" w:hAnsi="Segoe UI" w:cs="Segoe UI"/>
         </w:rPr>
         <w:t xml:space="preserve">. La base de datos incluye los votos para cada uno de los para cada uno de los candidatos para el Congreso de los </w:t>
       </w:r>
-      <w:proofErr w:type="gramStart"/>
       <w:r>
         <w:rPr>
           <w:rFonts w:ascii="Segoe UI" w:hAnsi="Segoe UI" w:cs="Segoe UI"/>
         </w:rPr>
-        <w:t>EEUU</w:t>
-      </w:r>
-      <w:proofErr w:type="gramEnd"/>
+        <w:t>EE. UU.</w:t>
+      </w:r>
       <w:r>
         <w:rPr>
           <w:rFonts w:ascii="Segoe UI" w:hAnsi="Segoe UI" w:cs="Segoe UI"/>
@@ -3200,31 +3079,25 @@
           <w:b/>
           <w:bCs/>
         </w:rPr>
-        <w:t xml:space="preserve">- Base de datos </w:t>
-      </w:r>
-      <w:proofErr w:type="spellStart"/>
+        <w:t>- Base de datos noMNIST:</w:t>
+      </w:r>
       <w:r>
         <w:rPr>
           <w:rFonts w:ascii="Segoe UI" w:hAnsi="Segoe UI" w:cs="Segoe UI"/>
           <w:b/>
           <w:bCs/>
         </w:rPr>
-        <w:t>noMNIST</w:t>
-      </w:r>
-      <w:proofErr w:type="spellEnd"/>
+        <w:t xml:space="preserve"> </w:t>
+      </w:r>
       <w:r>
         <w:rPr>
           <w:rFonts w:ascii="Segoe UI" w:hAnsi="Segoe UI" w:cs="Segoe UI"/>
-          <w:b/>
-          <w:bCs/>
-        </w:rPr>
-        <w:t>:</w:t>
+        </w:rPr>
+        <w:t>esta base de datos, originariamente, está compuesta por 200000</w:t>
       </w:r>
       <w:r>
         <w:rPr>
           <w:rFonts w:ascii="Segoe UI" w:hAnsi="Segoe UI" w:cs="Segoe UI"/>
-          <w:b/>
-          <w:bCs/>
         </w:rPr>
         <w:t xml:space="preserve"> </w:t>
       </w:r>
@@ -3232,73 +3105,43 @@
         <w:rPr>
           <w:rFonts w:ascii="Segoe UI" w:hAnsi="Segoe UI" w:cs="Segoe UI"/>
         </w:rPr>
-        <w:t>esta base de datos, originariamente, está compuesta por 200000</w:t>
+        <w:t xml:space="preserve">patrones de entrenamiento y 10000 patrones </w:t>
       </w:r>
       <w:r>
         <w:rPr>
           <w:rFonts w:ascii="Segoe UI" w:hAnsi="Segoe UI" w:cs="Segoe UI"/>
         </w:rPr>
+        <w:t>de prueba</w:t>
+      </w:r>
+      <w:r>
+        <w:rPr>
+          <w:rFonts w:ascii="Segoe UI" w:hAnsi="Segoe UI" w:cs="Segoe UI"/>
+        </w:rPr>
+        <w:t xml:space="preserve">, y un total de 10 clases. No obstante, para la práctica que nos ocupa, se ha reducido considerablemente el tamaño de la base de datos para realizar las pruebas en menor tiempo. Por lo tanto, la base de datos que sutilizara está compuesta por 900 patrones de entrenamiento y 300 patrones </w:t>
+      </w:r>
+      <w:r>
+        <w:rPr>
+          <w:rFonts w:ascii="Segoe UI" w:hAnsi="Segoe UI" w:cs="Segoe UI"/>
+        </w:rPr>
+        <w:t>de prueba</w:t>
+      </w:r>
+      <w:r>
+        <w:rPr>
+          <w:rFonts w:ascii="Segoe UI" w:hAnsi="Segoe UI" w:cs="Segoe UI"/>
+        </w:rPr>
+        <w:t>. Está</w:t>
+      </w:r>
+      <w:r>
+        <w:rPr>
+          <w:rFonts w:ascii="Segoe UI" w:hAnsi="Segoe UI" w:cs="Segoe UI"/>
+        </w:rPr>
         <w:t xml:space="preserve"> </w:t>
       </w:r>
       <w:r>
         <w:rPr>
           <w:rFonts w:ascii="Segoe UI" w:hAnsi="Segoe UI" w:cs="Segoe UI"/>
         </w:rPr>
-        <w:t xml:space="preserve">patrones de entrenamiento y 10000 patrones </w:t>
-      </w:r>
-      <w:proofErr w:type="gramStart"/>
-      <w:r>
-        <w:rPr>
-          <w:rFonts w:ascii="Segoe UI" w:hAnsi="Segoe UI" w:cs="Segoe UI"/>
-        </w:rPr>
-        <w:t>de test</w:t>
-      </w:r>
-      <w:proofErr w:type="gramEnd"/>
-      <w:r>
-        <w:rPr>
-          <w:rFonts w:ascii="Segoe UI" w:hAnsi="Segoe UI" w:cs="Segoe UI"/>
-        </w:rPr>
-        <w:t xml:space="preserve">, y un total de 10 clases. No obstante, para la práctica que nos ocupa, se ha reducido considerablemente el tamaño de la base de datos para realizar las pruebas en menor tiempo. Por lo tanto, la base de datos que sutilizara está compuesta por 900 patrones de entrenamiento y 300 patrones </w:t>
-      </w:r>
-      <w:proofErr w:type="gramStart"/>
-      <w:r>
-        <w:rPr>
-          <w:rFonts w:ascii="Segoe UI" w:hAnsi="Segoe UI" w:cs="Segoe UI"/>
-        </w:rPr>
-        <w:t>de test</w:t>
-      </w:r>
-      <w:proofErr w:type="gramEnd"/>
-      <w:r>
-        <w:rPr>
-          <w:rFonts w:ascii="Segoe UI" w:hAnsi="Segoe UI" w:cs="Segoe UI"/>
-        </w:rPr>
-        <w:t>. Está</w:t>
-      </w:r>
-      <w:r>
-        <w:rPr>
-          <w:rFonts w:ascii="Segoe UI" w:hAnsi="Segoe UI" w:cs="Segoe UI"/>
-        </w:rPr>
-        <w:t xml:space="preserve"> </w:t>
-      </w:r>
-      <w:r>
-        <w:rPr>
-          <w:rFonts w:ascii="Segoe UI" w:hAnsi="Segoe UI" w:cs="Segoe UI"/>
-        </w:rPr>
-        <w:t xml:space="preserve">formada por un conjunto de letras (de la a </w:t>
-      </w:r>
-      <w:proofErr w:type="spellStart"/>
-      <w:r>
-        <w:rPr>
-          <w:rFonts w:ascii="Segoe UI" w:hAnsi="Segoe UI" w:cs="Segoe UI"/>
-        </w:rPr>
-        <w:t>a</w:t>
-      </w:r>
-      <w:proofErr w:type="spellEnd"/>
-      <w:r>
-        <w:rPr>
-          <w:rFonts w:ascii="Segoe UI" w:hAnsi="Segoe UI" w:cs="Segoe UI"/>
-        </w:rPr>
-        <w:t xml:space="preserve"> la f) escritas con diferentes tipografías o</w:t>
+        <w:t>formada por un conjunto de letras (de la a a la f) escritas con diferentes tipografías o</w:t>
       </w:r>
       <w:r>
         <w:rPr>
@@ -3468,25 +3311,23 @@
           <w:color w:val="000000"/>
           <w:lang w:val="es-ES_tradnl"/>
         </w:rPr>
-        <w:t xml:space="preserve">Para la prueba más fructífera de cada </w:t>
-      </w:r>
-      <w:proofErr w:type="spellStart"/>
+        <w:t xml:space="preserve">Para la prueba más fructífera de cada dataset se han realizado pruebas adicionales variando los factores de </w:t>
+      </w:r>
       <w:r>
         <w:rPr>
           <w:rFonts w:ascii="Segoe UI" w:hAnsi="Segoe UI" w:cs="Segoe UI"/>
           <w:color w:val="000000"/>
           <w:lang w:val="es-ES_tradnl"/>
         </w:rPr>
-        <w:t>dataset</w:t>
-      </w:r>
-      <w:proofErr w:type="spellEnd"/>
+        <w:t>eta</w:t>
+      </w:r>
       <w:r>
         <w:rPr>
           <w:rFonts w:ascii="Segoe UI" w:hAnsi="Segoe UI" w:cs="Segoe UI"/>
           <w:color w:val="000000"/>
           <w:lang w:val="es-ES_tradnl"/>
         </w:rPr>
-        <w:t xml:space="preserve"> se han realizado pruebas adicionales variando los factores de </w:t>
+        <w:t xml:space="preserve"> y de </w:t>
       </w:r>
       <w:r>
         <w:rPr>
@@ -3494,33 +3335,7 @@
           <w:color w:val="000000"/>
           <w:lang w:val="es-ES_tradnl"/>
         </w:rPr>
-        <w:t>eta</w:t>
-      </w:r>
-      <w:r>
-        <w:rPr>
-          <w:rFonts w:ascii="Segoe UI" w:hAnsi="Segoe UI" w:cs="Segoe UI"/>
-          <w:color w:val="000000"/>
-          <w:lang w:val="es-ES_tradnl"/>
-        </w:rPr>
-        <w:t xml:space="preserve"> y de </w:t>
-      </w:r>
-      <w:proofErr w:type="spellStart"/>
-      <w:r>
-        <w:rPr>
-          <w:rFonts w:ascii="Segoe UI" w:hAnsi="Segoe UI" w:cs="Segoe UI"/>
-          <w:color w:val="000000"/>
-          <w:lang w:val="es-ES_tradnl"/>
-        </w:rPr>
-        <w:t>penalty</w:t>
-      </w:r>
-      <w:proofErr w:type="spellEnd"/>
-      <w:r>
-        <w:rPr>
-          <w:rFonts w:ascii="Segoe UI" w:hAnsi="Segoe UI" w:cs="Segoe UI"/>
-          <w:color w:val="000000"/>
-          <w:lang w:val="es-ES_tradnl"/>
-        </w:rPr>
-        <w:t>.</w:t>
+        <w:t>penalty.</w:t>
       </w:r>
     </w:p>
     <w:p/>
@@ -3529,11 +3344,11 @@
       <w:pPr>
         <w:pStyle w:val="Ttulo2"/>
       </w:pPr>
-      <w:bookmarkStart w:id="4" w:name="_Toc24538086"/>
+      <w:bookmarkStart w:id="5" w:name="_Toc24647867"/>
       <w:r>
         <w:t>3.2 Breve descripción de los valores de los parámetros considerados.</w:t>
       </w:r>
-      <w:bookmarkEnd w:id="4"/>
+      <w:bookmarkEnd w:id="5"/>
     </w:p>
     <w:p>
       <w:r>
@@ -3564,7 +3379,7 @@
                     <pic:cNvPicPr/>
                   </pic:nvPicPr>
                   <pic:blipFill>
-                    <a:blip r:embed="rId11"/>
+                    <a:blip r:embed="rId13"/>
                     <a:stretch>
                       <a:fillRect/>
                     </a:stretch>
@@ -3597,10 +3412,26 @@
     </w:p>
     <w:p>
       <w:pPr>
+        <w:jc w:val="center"/>
+      </w:pPr>
+    </w:p>
+    <w:p>
+      <w:pPr>
+        <w:jc w:val="center"/>
+      </w:pPr>
+    </w:p>
+    <w:p>
+      <w:pPr>
+        <w:jc w:val="center"/>
+      </w:pPr>
+    </w:p>
+    <w:p>
+      <w:pPr>
         <w:pStyle w:val="Ttulo2"/>
       </w:pPr>
-      <w:bookmarkStart w:id="5" w:name="_Toc24538087"/>
-      <w:r>
+      <w:bookmarkStart w:id="6" w:name="_Toc24647868"/>
+      <w:r>
+        <w:lastRenderedPageBreak/>
         <w:t xml:space="preserve">3.3 </w:t>
       </w:r>
       <w:r>
@@ -3609,77 +3440,48 @@
       <w:r>
         <w:t xml:space="preserve"> y análisis de </w:t>
       </w:r>
-      <w:proofErr w:type="gramStart"/>
-      <w:r>
-        <w:t>los mismos</w:t>
-      </w:r>
-      <w:bookmarkEnd w:id="5"/>
-      <w:proofErr w:type="gramEnd"/>
+      <w:r>
+        <w:t>estos</w:t>
+      </w:r>
       <w:r>
         <w:t>.</w:t>
       </w:r>
+      <w:bookmarkEnd w:id="6"/>
     </w:p>
     <w:p>
       <w:r>
         <w:t xml:space="preserve">Se van a </w:t>
       </w:r>
-      <w:proofErr w:type="gramStart"/>
-      <w:r>
-        <w:t>proceder a mostrar</w:t>
-      </w:r>
-      <w:proofErr w:type="gramEnd"/>
-      <w:r>
-        <w:t xml:space="preserve"> los resultados de la experimentación de todas las pruebas realizadas, están bien diferenciadas en dos tipos, las pruebas realizas con los </w:t>
-      </w:r>
-      <w:proofErr w:type="spellStart"/>
-      <w:r>
-        <w:t>dataset</w:t>
-      </w:r>
-      <w:proofErr w:type="spellEnd"/>
-      <w:r>
-        <w:t xml:space="preserve"> de regresión y las pruebas realizadas con los test de clasificación, aunque en última instancia usaremos un </w:t>
-      </w:r>
-      <w:proofErr w:type="spellStart"/>
-      <w:r>
-        <w:t>dataset</w:t>
-      </w:r>
-      <w:proofErr w:type="spellEnd"/>
-      <w:r>
-        <w:t xml:space="preserve"> de clasificación y lo lanzaremos como si se tratara de un problema </w:t>
-      </w:r>
-      <w:r>
-        <w:lastRenderedPageBreak/>
-        <w:t xml:space="preserve">de regresión. Para el </w:t>
-      </w:r>
-      <w:proofErr w:type="spellStart"/>
-      <w:r>
-        <w:t>dataset</w:t>
-      </w:r>
-      <w:proofErr w:type="spellEnd"/>
-      <w:r>
-        <w:t xml:space="preserve"> de </w:t>
-      </w:r>
-      <w:proofErr w:type="spellStart"/>
-      <w:r>
-        <w:t>nomnist</w:t>
-      </w:r>
-      <w:proofErr w:type="spellEnd"/>
-      <w:r>
-        <w:t xml:space="preserve"> se </w:t>
-      </w:r>
-      <w:proofErr w:type="gramStart"/>
-      <w:r>
-        <w:t>mostrara</w:t>
-      </w:r>
-      <w:proofErr w:type="gramEnd"/>
-      <w:r>
-        <w:t xml:space="preserve"> la matriz de confusión resultante y se interpretaran los datos de la misma.</w:t>
+      <w:r>
+        <w:t>mostrar</w:t>
+      </w:r>
+      <w:r>
+        <w:t xml:space="preserve"> los resultados de la experimentación de todas las pruebas realizadas, están bien diferenciadas en dos tipos, las pruebas realizas con los dataset de regresión y las pruebas realizadas con </w:t>
+      </w:r>
+      <w:r>
+        <w:t>las pruebas</w:t>
+      </w:r>
+      <w:r>
+        <w:t xml:space="preserve"> de clasificación, aunque en última instancia usaremos un dataset de clasificación y lo lanzaremos como si se tratara de un problema de regresión. Para el dataset de nomnist se </w:t>
+      </w:r>
+      <w:r>
+        <w:t>mostrará</w:t>
+      </w:r>
+      <w:r>
+        <w:t xml:space="preserve"> la matriz de confusión resultante y se interpretaran los datos de </w:t>
+      </w:r>
+      <w:r>
+        <w:t>esta</w:t>
+      </w:r>
+      <w:r>
+        <w:t>.</w:t>
       </w:r>
     </w:p>
     <w:p>
       <w:pPr>
         <w:pStyle w:val="Ttulo3"/>
       </w:pPr>
+      <w:bookmarkStart w:id="7" w:name="_Toc24647869"/>
       <w:r>
         <w:rPr>
           <w:noProof/>
@@ -3708,7 +3510,7 @@
                     <pic:cNvPicPr/>
                   </pic:nvPicPr>
                   <pic:blipFill>
-                    <a:blip r:embed="rId12"/>
+                    <a:blip r:embed="rId14"/>
                     <a:stretch>
                       <a:fillRect/>
                     </a:stretch>
@@ -3783,7 +3585,7 @@
                                 <w:noProof/>
                               </w:rPr>
                             </w:pPr>
-                            <w:bookmarkStart w:id="6" w:name="_Toc24551791"/>
+                            <w:bookmarkStart w:id="8" w:name="_Toc24645988"/>
                             <w:r>
                               <w:t xml:space="preserve">Ilustración </w:t>
                             </w:r>
@@ -3806,17 +3608,9 @@
                               <w:fldChar w:fldCharType="end"/>
                             </w:r>
                             <w:r>
-                              <w:t xml:space="preserve"> Datos del </w:t>
+                              <w:t xml:space="preserve"> Datos del dataset SIN</w:t>
                             </w:r>
-                            <w:proofErr w:type="spellStart"/>
-                            <w:r>
-                              <w:t>dataset</w:t>
-                            </w:r>
-                            <w:proofErr w:type="spellEnd"/>
-                            <w:r>
-                              <w:t xml:space="preserve"> SIN</w:t>
-                            </w:r>
-                            <w:bookmarkEnd w:id="6"/>
+                            <w:bookmarkEnd w:id="8"/>
                           </w:p>
                         </w:txbxContent>
                       </wps:txbx>
@@ -3845,7 +3639,7 @@
                           <w:noProof/>
                         </w:rPr>
                       </w:pPr>
-                      <w:bookmarkStart w:id="7" w:name="_Toc24551791"/>
+                      <w:bookmarkStart w:id="9" w:name="_Toc24645988"/>
                       <w:r>
                         <w:t xml:space="preserve">Ilustración </w:t>
                       </w:r>
@@ -3868,17 +3662,9 @@
                         <w:fldChar w:fldCharType="end"/>
                       </w:r>
                       <w:r>
-                        <w:t xml:space="preserve"> Datos del </w:t>
+                        <w:t xml:space="preserve"> Datos del dataset SIN</w:t>
                       </w:r>
-                      <w:proofErr w:type="spellStart"/>
-                      <w:r>
-                        <w:t>dataset</w:t>
-                      </w:r>
-                      <w:proofErr w:type="spellEnd"/>
-                      <w:r>
-                        <w:t xml:space="preserve"> SIN</w:t>
-                      </w:r>
-                      <w:bookmarkEnd w:id="7"/>
+                      <w:bookmarkEnd w:id="9"/>
                     </w:p>
                   </w:txbxContent>
                 </v:textbox>
@@ -3889,16 +3675,9 @@
         </mc:AlternateContent>
       </w:r>
       <w:r>
-        <w:t xml:space="preserve">3.3.1 </w:t>
-      </w:r>
-      <w:proofErr w:type="spellStart"/>
-      <w:r>
-        <w:t>Dataset</w:t>
-      </w:r>
-      <w:proofErr w:type="spellEnd"/>
-      <w:r>
-        <w:t xml:space="preserve"> SIN</w:t>
-      </w:r>
+        <w:t>3.3.1 Dataset SIN</w:t>
+      </w:r>
+      <w:bookmarkEnd w:id="7"/>
     </w:p>
     <w:p/>
     <w:p>
@@ -4046,40 +3825,19 @@
     </w:p>
     <w:p>
       <w:r>
-        <w:t xml:space="preserve">Se puede observar que a mayor numero de nodos la regresión es peor, puede ser por conllevar un sobre entrenamiento de la red, al respecto como la generación del </w:t>
-      </w:r>
-      <w:proofErr w:type="spellStart"/>
-      <w:r>
-        <w:t>kmeans</w:t>
-      </w:r>
-      <w:proofErr w:type="spellEnd"/>
-      <w:r>
-        <w:t xml:space="preserve">++ apenas hay cambios significativos que hagan plantearse el usarlo. Como conclusión creo que al ser un </w:t>
-      </w:r>
-      <w:proofErr w:type="spellStart"/>
-      <w:r>
-        <w:t>dataset</w:t>
-      </w:r>
-      <w:proofErr w:type="spellEnd"/>
-      <w:r>
-        <w:t xml:space="preserve"> con pocos patrones y sencilla a mayor numero de nodos más sobre entramiento estamos generando y una peor clasificación.</w:t>
+        <w:t>Se puede observar que a mayor numero de nodos la regresión es peor, puede ser por conllevar un sobre entrenamiento de la red, al respecto como la generación del kmeans++ apenas hay cambios significativos que hagan plantearse el usarlo. Como conclusión creo que al ser un dataset con pocos patrones y sencilla a mayor numero de nodos más sobre entramiento estamos generando y una peor clasificación.</w:t>
       </w:r>
     </w:p>
     <w:p>
       <w:pPr>
         <w:pStyle w:val="Ttulo3"/>
       </w:pPr>
-      <w:r>
-        <w:t xml:space="preserve">3.3.2 </w:t>
-      </w:r>
-      <w:proofErr w:type="spellStart"/>
-      <w:r>
-        <w:t>Dataset</w:t>
-      </w:r>
-      <w:proofErr w:type="spellEnd"/>
-      <w:r>
-        <w:t xml:space="preserve"> PARKINSONS</w:t>
-      </w:r>
+      <w:bookmarkStart w:id="10" w:name="_Toc24647870"/>
+      <w:r>
+        <w:lastRenderedPageBreak/>
+        <w:t>3.3.2 Dataset PARKINSONS</w:t>
+      </w:r>
+      <w:bookmarkEnd w:id="10"/>
     </w:p>
     <w:p>
       <w:r>
@@ -4131,7 +3889,7 @@
                                 <w:noProof/>
                               </w:rPr>
                             </w:pPr>
-                            <w:bookmarkStart w:id="8" w:name="_Toc24551792"/>
+                            <w:bookmarkStart w:id="11" w:name="_Toc24645989"/>
                             <w:r>
                               <w:t xml:space="preserve">Ilustración </w:t>
                             </w:r>
@@ -4157,20 +3915,12 @@
                               <w:t xml:space="preserve"> </w:t>
                             </w:r>
                             <w:r>
-                              <w:t xml:space="preserve">Datos del </w:t>
-                            </w:r>
-                            <w:proofErr w:type="spellStart"/>
-                            <w:r>
-                              <w:t>dataset</w:t>
-                            </w:r>
-                            <w:proofErr w:type="spellEnd"/>
-                            <w:r>
-                              <w:t xml:space="preserve"> </w:t>
+                              <w:t xml:space="preserve">Datos del dataset </w:t>
                             </w:r>
                             <w:r>
                               <w:t>PARKINSONS</w:t>
                             </w:r>
-                            <w:bookmarkEnd w:id="8"/>
+                            <w:bookmarkEnd w:id="11"/>
                           </w:p>
                         </w:txbxContent>
                       </wps:txbx>
@@ -4199,7 +3949,7 @@
                           <w:noProof/>
                         </w:rPr>
                       </w:pPr>
-                      <w:bookmarkStart w:id="9" w:name="_Toc24551792"/>
+                      <w:bookmarkStart w:id="12" w:name="_Toc24645989"/>
                       <w:r>
                         <w:t xml:space="preserve">Ilustración </w:t>
                       </w:r>
@@ -4225,20 +3975,12 @@
                         <w:t xml:space="preserve"> </w:t>
                       </w:r>
                       <w:r>
-                        <w:t xml:space="preserve">Datos del </w:t>
-                      </w:r>
-                      <w:proofErr w:type="spellStart"/>
-                      <w:r>
-                        <w:t>dataset</w:t>
-                      </w:r>
-                      <w:proofErr w:type="spellEnd"/>
-                      <w:r>
-                        <w:t xml:space="preserve"> </w:t>
+                        <w:t xml:space="preserve">Datos del dataset </w:t>
                       </w:r>
                       <w:r>
                         <w:t>PARKINSONS</w:t>
                       </w:r>
-                      <w:bookmarkEnd w:id="9"/>
+                      <w:bookmarkEnd w:id="12"/>
                     </w:p>
                   </w:txbxContent>
                 </v:textbox>
@@ -4276,7 +4018,7 @@
                     <pic:cNvPicPr/>
                   </pic:nvPicPr>
                   <pic:blipFill>
-                    <a:blip r:embed="rId13"/>
+                    <a:blip r:embed="rId15"/>
                     <a:stretch>
                       <a:fillRect/>
                     </a:stretch>
@@ -4305,7 +4047,6 @@
     </w:p>
     <w:p>
       <w:r>
-        <w:lastRenderedPageBreak/>
         <w:t xml:space="preserve">Los nodos por porcentajes </w:t>
       </w:r>
       <w:r>
@@ -4444,92 +4185,23 @@
     </w:p>
     <w:p>
       <w:r>
-        <w:t>Los mejores valores de la experimentación han sido con un porcentaje de nodos del 5</w:t>
-      </w:r>
-      <w:r>
-        <w:t>0</w:t>
-      </w:r>
-      <w:r>
-        <w:t>%.</w:t>
-      </w:r>
-    </w:p>
-    <w:p>
-      <w:r>
-        <w:t xml:space="preserve">Se puede observar que a mayor </w:t>
-      </w:r>
-      <w:r>
-        <w:t>número</w:t>
-      </w:r>
-      <w:r>
-        <w:t xml:space="preserve"> de nodos la regresión es </w:t>
-      </w:r>
-      <w:r>
-        <w:t>mejor</w:t>
-      </w:r>
-      <w:r>
-        <w:t xml:space="preserve">, puede </w:t>
-      </w:r>
-      <w:r>
-        <w:t xml:space="preserve">ser que al ser más complejo el </w:t>
-      </w:r>
-      <w:proofErr w:type="spellStart"/>
-      <w:r>
-        <w:t>dataset</w:t>
-      </w:r>
-      <w:proofErr w:type="spellEnd"/>
-      <w:r>
-        <w:t xml:space="preserve"> a mayor n</w:t>
+        <w:t>Los mejores valores de la experimentación han sido con un porcentaje de nodos del 50%.</w:t>
+      </w:r>
+    </w:p>
+    <w:p>
+      <w:r>
+        <w:t>Se puede observar que a mayor número de nodos la regresión es mejor, puede ser que al ser más complejo el dataset a mayor n</w:t>
       </w:r>
       <w:r>
         <w:t>ú</w:t>
       </w:r>
       <w:r>
-        <w:t>mero más precisa es la regresión,</w:t>
-      </w:r>
-      <w:r>
-        <w:t xml:space="preserve"> al respecto del </w:t>
-      </w:r>
-      <w:proofErr w:type="spellStart"/>
-      <w:r>
-        <w:t>kmeans</w:t>
-      </w:r>
-      <w:proofErr w:type="spellEnd"/>
-      <w:r>
-        <w:t xml:space="preserve">++ apenas hay cambios significativos que hagan plantearse el usarlo. </w:t>
-      </w:r>
-    </w:p>
-    <w:p>
-      <w:r>
-        <w:t xml:space="preserve">Como conclusión creo que al ser un </w:t>
-      </w:r>
-      <w:proofErr w:type="spellStart"/>
-      <w:r>
-        <w:t>dataset</w:t>
-      </w:r>
-      <w:proofErr w:type="spellEnd"/>
-      <w:r>
-        <w:t xml:space="preserve"> con </w:t>
-      </w:r>
-      <w:r>
-        <w:t>bastantes</w:t>
-      </w:r>
-      <w:r>
-        <w:t xml:space="preserve"> patrones y </w:t>
-      </w:r>
-      <w:r>
-        <w:t>complejo</w:t>
-      </w:r>
-      <w:r>
-        <w:t xml:space="preserve"> a mayor </w:t>
-      </w:r>
-      <w:r>
-        <w:t>número</w:t>
-      </w:r>
-      <w:r>
-        <w:t xml:space="preserve"> de nodos m</w:t>
-      </w:r>
-      <w:r>
-        <w:t>ejor ajuste.</w:t>
+        <w:t xml:space="preserve">mero más precisa es la regresión, al respecto del kmeans++ apenas hay cambios significativos que hagan plantearse el usarlo. </w:t>
+      </w:r>
+    </w:p>
+    <w:p>
+      <w:r>
+        <w:t>Como conclusión creo que al ser un dataset con bastantes patrones y complejo a mayor número de nodos mejor ajuste.</w:t>
       </w:r>
     </w:p>
     <w:p/>
@@ -4537,6 +4209,7 @@
       <w:pPr>
         <w:pStyle w:val="Ttulo3"/>
       </w:pPr>
+      <w:bookmarkStart w:id="13" w:name="_Toc24647871"/>
       <w:r>
         <w:rPr>
           <w:noProof/>
@@ -4586,7 +4259,7 @@
                                 <w:noProof/>
                               </w:rPr>
                             </w:pPr>
-                            <w:bookmarkStart w:id="10" w:name="_Toc24551793"/>
+                            <w:bookmarkStart w:id="14" w:name="_Toc24645990"/>
                             <w:r>
                               <w:t xml:space="preserve">Ilustración </w:t>
                             </w:r>
@@ -4609,17 +4282,9 @@
                               <w:fldChar w:fldCharType="end"/>
                             </w:r>
                             <w:r>
-                              <w:t xml:space="preserve"> Datos del </w:t>
+                              <w:t xml:space="preserve"> Datos del dataset QUAKE</w:t>
                             </w:r>
-                            <w:proofErr w:type="spellStart"/>
-                            <w:r>
-                              <w:t>dataset</w:t>
-                            </w:r>
-                            <w:proofErr w:type="spellEnd"/>
-                            <w:r>
-                              <w:t xml:space="preserve"> QUAKE</w:t>
-                            </w:r>
-                            <w:bookmarkEnd w:id="10"/>
+                            <w:bookmarkEnd w:id="14"/>
                           </w:p>
                         </w:txbxContent>
                       </wps:txbx>
@@ -4648,7 +4313,7 @@
                           <w:noProof/>
                         </w:rPr>
                       </w:pPr>
-                      <w:bookmarkStart w:id="11" w:name="_Toc24551793"/>
+                      <w:bookmarkStart w:id="15" w:name="_Toc24645990"/>
                       <w:r>
                         <w:t xml:space="preserve">Ilustración </w:t>
                       </w:r>
@@ -4671,17 +4336,9 @@
                         <w:fldChar w:fldCharType="end"/>
                       </w:r>
                       <w:r>
-                        <w:t xml:space="preserve"> Datos del </w:t>
+                        <w:t xml:space="preserve"> Datos del dataset QUAKE</w:t>
                       </w:r>
-                      <w:proofErr w:type="spellStart"/>
-                      <w:r>
-                        <w:t>dataset</w:t>
-                      </w:r>
-                      <w:proofErr w:type="spellEnd"/>
-                      <w:r>
-                        <w:t xml:space="preserve"> QUAKE</w:t>
-                      </w:r>
-                      <w:bookmarkEnd w:id="11"/>
+                      <w:bookmarkEnd w:id="15"/>
                     </w:p>
                   </w:txbxContent>
                 </v:textbox>
@@ -4719,7 +4376,7 @@
                     <pic:cNvPicPr/>
                   </pic:nvPicPr>
                   <pic:blipFill>
-                    <a:blip r:embed="rId14"/>
+                    <a:blip r:embed="rId16"/>
                     <a:stretch>
                       <a:fillRect/>
                     </a:stretch>
@@ -4746,26 +4403,16 @@
         </w:drawing>
       </w:r>
       <w:r>
-        <w:t xml:space="preserve">3.3.3 </w:t>
-      </w:r>
-      <w:proofErr w:type="spellStart"/>
-      <w:r>
-        <w:t>Dataset</w:t>
-      </w:r>
-      <w:proofErr w:type="spellEnd"/>
-      <w:r>
-        <w:t xml:space="preserve"> QUAKE</w:t>
-      </w:r>
-    </w:p>
-    <w:p>
-      <w:r>
-        <w:t>Los nodos por porcentajes</w:t>
-      </w:r>
-      <w:r>
-        <w:t xml:space="preserve"> de nodos</w:t>
-      </w:r>
-      <w:r>
-        <w:t xml:space="preserve"> son:</w:t>
+        <w:t>3.3.3 Dataset QUAKE</w:t>
+      </w:r>
+      <w:bookmarkEnd w:id="13"/>
+    </w:p>
+    <w:p/>
+    <w:p/>
+    <w:p>
+      <w:r>
+        <w:lastRenderedPageBreak/>
+        <w:t>Los nodos por porcentajes de nodos son:</w:t>
       </w:r>
     </w:p>
     <w:p>
@@ -4897,23 +4544,7 @@
     </w:p>
     <w:p>
       <w:r>
-        <w:t xml:space="preserve">En este </w:t>
-      </w:r>
-      <w:proofErr w:type="spellStart"/>
-      <w:r>
-        <w:t>dataset</w:t>
-      </w:r>
-      <w:proofErr w:type="spellEnd"/>
-      <w:r>
-        <w:t xml:space="preserve"> no hay apenas mucha diferencia para considerar encarecidamente una u otra configuración, si es por cuestión computacional y complejidad seria conveniente usar la de un porcentaje de nodos mas bajo ya que es mas rápido. EN cuanto al uso de </w:t>
-      </w:r>
-      <w:proofErr w:type="spellStart"/>
-      <w:r>
-        <w:t>Kmeans</w:t>
-      </w:r>
-      <w:proofErr w:type="spellEnd"/>
-      <w:r>
-        <w:t>++ volvemos a observar que no hay cambios notables que nos hagan plantearnos usar uno u otro.</w:t>
+        <w:t>En este dataset no hay apenas mucha diferencia para considerar encarecidamente una u otra configuración, si es por cuestión computacional y complejidad seria conveniente usar la de un porcentaje de nodos mas bajo ya que es mas rápido. EN cuanto al uso de Kmeans++ volvemos a observar que no hay cambios notables que nos hagan plantearnos usar uno u otro.</w:t>
       </w:r>
     </w:p>
     <w:p/>
@@ -4922,11 +4553,11 @@
       <w:pPr>
         <w:pStyle w:val="Ttulo3"/>
       </w:pPr>
+      <w:bookmarkStart w:id="16" w:name="_Toc24647872"/>
       <w:r>
         <w:rPr>
           <w:noProof/>
         </w:rPr>
-        <w:lastRenderedPageBreak/>
         <mc:AlternateContent>
           <mc:Choice Requires="wps">
             <w:drawing>
@@ -4972,7 +4603,7 @@
                                 <w:noProof/>
                               </w:rPr>
                             </w:pPr>
-                            <w:bookmarkStart w:id="12" w:name="_Toc24551794"/>
+                            <w:bookmarkStart w:id="17" w:name="_Toc24645991"/>
                             <w:r>
                               <w:t xml:space="preserve">Ilustración </w:t>
                             </w:r>
@@ -4995,17 +4626,9 @@
                               <w:fldChar w:fldCharType="end"/>
                             </w:r>
                             <w:r>
-                              <w:t xml:space="preserve"> Datos del </w:t>
+                              <w:t xml:space="preserve"> Datos del dataset VOTE</w:t>
                             </w:r>
-                            <w:proofErr w:type="spellStart"/>
-                            <w:r>
-                              <w:t>dataset</w:t>
-                            </w:r>
-                            <w:proofErr w:type="spellEnd"/>
-                            <w:r>
-                              <w:t xml:space="preserve"> VOTE</w:t>
-                            </w:r>
-                            <w:bookmarkEnd w:id="12"/>
+                            <w:bookmarkEnd w:id="17"/>
                           </w:p>
                         </w:txbxContent>
                       </wps:txbx>
@@ -5034,7 +4657,7 @@
                           <w:noProof/>
                         </w:rPr>
                       </w:pPr>
-                      <w:bookmarkStart w:id="13" w:name="_Toc24551794"/>
+                      <w:bookmarkStart w:id="18" w:name="_Toc24645991"/>
                       <w:r>
                         <w:t xml:space="preserve">Ilustración </w:t>
                       </w:r>
@@ -5057,17 +4680,9 @@
                         <w:fldChar w:fldCharType="end"/>
                       </w:r>
                       <w:r>
-                        <w:t xml:space="preserve"> Datos del </w:t>
+                        <w:t xml:space="preserve"> Datos del dataset VOTE</w:t>
                       </w:r>
-                      <w:proofErr w:type="spellStart"/>
-                      <w:r>
-                        <w:t>dataset</w:t>
-                      </w:r>
-                      <w:proofErr w:type="spellEnd"/>
-                      <w:r>
-                        <w:t xml:space="preserve"> VOTE</w:t>
-                      </w:r>
-                      <w:bookmarkEnd w:id="13"/>
+                      <w:bookmarkEnd w:id="18"/>
                     </w:p>
                   </w:txbxContent>
                 </v:textbox>
@@ -5105,7 +4720,7 @@
                     <pic:cNvPicPr/>
                   </pic:nvPicPr>
                   <pic:blipFill>
-                    <a:blip r:embed="rId15"/>
+                    <a:blip r:embed="rId17"/>
                     <a:stretch>
                       <a:fillRect/>
                     </a:stretch>
@@ -5132,51 +4747,18 @@
         </w:drawing>
       </w:r>
       <w:r>
-        <w:t xml:space="preserve">3.3.4 </w:t>
-      </w:r>
-      <w:proofErr w:type="spellStart"/>
-      <w:r>
-        <w:t>Dataset</w:t>
-      </w:r>
-      <w:proofErr w:type="spellEnd"/>
-      <w:r>
-        <w:t xml:space="preserve"> VOTE</w:t>
-      </w:r>
+        <w:t>3.3.4 Dataset VOTE</w:t>
+      </w:r>
+      <w:bookmarkEnd w:id="16"/>
     </w:p>
     <w:p/>
     <w:p>
       <w:r>
-        <w:t xml:space="preserve">Este es el primer </w:t>
-      </w:r>
-      <w:proofErr w:type="spellStart"/>
-      <w:r>
-        <w:t>dataset</w:t>
-      </w:r>
-      <w:proofErr w:type="spellEnd"/>
-      <w:r>
-        <w:t xml:space="preserve"> que usaremos para probar una clasificación mediante </w:t>
-      </w:r>
-      <w:proofErr w:type="spellStart"/>
-      <w:r>
-        <w:t>rbf</w:t>
-      </w:r>
-      <w:proofErr w:type="spellEnd"/>
-      <w:r>
-        <w:t xml:space="preserve">, se sigue usando el porcentaje de nodos que hemos usado hasta ahora, pero hay que hacer diferentes pruebas variantes en el factor eta y la opción de </w:t>
-      </w:r>
-      <w:proofErr w:type="spellStart"/>
-      <w:r>
-        <w:t>penalty</w:t>
-      </w:r>
-      <w:proofErr w:type="spellEnd"/>
-      <w:r>
-        <w:t xml:space="preserve"> de </w:t>
-      </w:r>
-      <w:proofErr w:type="spellStart"/>
+        <w:t xml:space="preserve">Este es el primer dataset que usaremos para probar una clasificación mediante rbf, se sigue usando el porcentaje de nodos que hemos usado hasta ahora, pero hay que hacer diferentes pruebas variantes en el factor eta y la opción de penalty de </w:t>
+      </w:r>
       <w:r>
         <w:t>LogisticRegression</w:t>
       </w:r>
-      <w:proofErr w:type="spellEnd"/>
       <w:r>
         <w:t>, tanto L1 como L2.</w:t>
       </w:r>
@@ -5313,45 +4895,243 @@
         <w:t>162</w:t>
       </w:r>
     </w:p>
+    <w:p>
+      <w:r>
+        <w:t xml:space="preserve">La mejor arquitectura resultante es la del 50%, donde en las diferentes pruebas siguientes variando los factores comentados apenas hay diferencia </w:t>
+      </w:r>
+      <w:r>
+        <w:t>significativa</w:t>
+      </w:r>
+      <w:r>
+        <w:t xml:space="preserve"> al usar uno u otro parámetro. </w:t>
+      </w:r>
+    </w:p>
+    <w:p>
+      <w:r>
+        <w:lastRenderedPageBreak/>
+        <w:t xml:space="preserve">Se puede observar que cuando el valor de eta es menor e igual a 0.01 esto hace que se llegue a un sobre entrenamiento del modelo dando un CCR en train </w:t>
+      </w:r>
+      <w:r>
+        <w:t>cercano al</w:t>
+      </w:r>
+      <w:r>
+        <w:t xml:space="preserve"> 100%, también a coste computacional es una carga mas pesada tardando mas del doble en calcular los valores mas chicos de eta con los mas grandes que hemos probado. En cuanto al uso del valor L1 u L2 no hay cambios significativos.</w:t>
+      </w:r>
+    </w:p>
+    <w:p>
+      <w:pPr>
+        <w:keepNext/>
+      </w:pPr>
+      <w:r>
+        <w:rPr>
+          <w:noProof/>
+        </w:rPr>
+        <w:drawing>
+          <wp:inline distT="0" distB="0" distL="0" distR="0" wp14:anchorId="34FA4E0E" wp14:editId="3FF37E83">
+            <wp:extent cx="5400040" cy="2741930"/>
+            <wp:effectExtent l="0" t="0" r="0" b="1270"/>
+            <wp:docPr id="4" name="Imagen 4"/>
+            <wp:cNvGraphicFramePr>
+              <a:graphicFrameLocks xmlns:a="http://schemas.openxmlformats.org/drawingml/2006/main" noChangeAspect="1"/>
+            </wp:cNvGraphicFramePr>
+            <a:graphic xmlns:a="http://schemas.openxmlformats.org/drawingml/2006/main">
+              <a:graphicData uri="http://schemas.openxmlformats.org/drawingml/2006/picture">
+                <pic:pic xmlns:pic="http://schemas.openxmlformats.org/drawingml/2006/picture">
+                  <pic:nvPicPr>
+                    <pic:cNvPr id="1" name=""/>
+                    <pic:cNvPicPr/>
+                  </pic:nvPicPr>
+                  <pic:blipFill>
+                    <a:blip r:embed="rId18"/>
+                    <a:stretch>
+                      <a:fillRect/>
+                    </a:stretch>
+                  </pic:blipFill>
+                  <pic:spPr>
+                    <a:xfrm>
+                      <a:off x="0" y="0"/>
+                      <a:ext cx="5400040" cy="2741930"/>
+                    </a:xfrm>
+                    <a:prstGeom prst="rect">
+                      <a:avLst/>
+                    </a:prstGeom>
+                  </pic:spPr>
+                </pic:pic>
+              </a:graphicData>
+            </a:graphic>
+          </wp:inline>
+        </w:drawing>
+      </w:r>
+    </w:p>
+    <w:p>
+      <w:pPr>
+        <w:pStyle w:val="Descripcin"/>
+        <w:jc w:val="center"/>
+      </w:pPr>
+      <w:r>
+        <w:t xml:space="preserve">Ilustración </w:t>
+      </w:r>
+      <w:r>
+        <w:fldChar w:fldCharType="begin"/>
+      </w:r>
+      <w:r>
+        <w:instrText xml:space="preserve"> SEQ Ilustración \* ARABIC </w:instrText>
+      </w:r>
+      <w:r>
+        <w:fldChar w:fldCharType="separate"/>
+      </w:r>
+      <w:r>
+        <w:rPr>
+          <w:noProof/>
+        </w:rPr>
+        <w:t>5</w:t>
+      </w:r>
+      <w:r>
+        <w:fldChar w:fldCharType="end"/>
+      </w:r>
+      <w:r>
+        <w:t xml:space="preserve"> Calculo de coeficientes usando L1 vs L2</w:t>
+      </w:r>
+    </w:p>
     <w:p/>
     <w:p>
       <w:r>
-        <w:t xml:space="preserve">La mejor arquitectura resultante es la del 50%, donde en las diferentes pruebas siguientes variando los factores comentados apenas hay diferencia </w:t>
-      </w:r>
-      <w:proofErr w:type="spellStart"/>
-      <w:r>
-        <w:t>sicnificativa</w:t>
-      </w:r>
-      <w:proofErr w:type="spellEnd"/>
-      <w:r>
-        <w:t xml:space="preserve"> al usar uno u otro parámetro. </w:t>
-      </w:r>
-    </w:p>
-    <w:p/>
-    <w:p/>
-    <w:p/>
-    <w:p/>
-    <w:p/>
-    <w:p/>
-    <w:p/>
-    <w:p/>
-    <w:p/>
-    <w:p/>
+        <w:t xml:space="preserve">En la </w:t>
+      </w:r>
+      <w:r>
+        <w:rPr>
+          <w:b/>
+          <w:bCs/>
+        </w:rPr>
+        <w:t>I</w:t>
+      </w:r>
+      <w:r>
+        <w:rPr>
+          <w:b/>
+          <w:bCs/>
+        </w:rPr>
+        <w:t>lustración 5</w:t>
+      </w:r>
+      <w:r>
+        <w:t xml:space="preserve"> se observa como se han calculado el numero de coeficientes en código del dataset VOTE.</w:t>
+      </w:r>
+    </w:p>
+    <w:p>
+      <w:r>
+        <w:t xml:space="preserve">En el caso de VOTE la cantidad de coeficientes de la Regresión </w:t>
+      </w:r>
+      <w:r>
+        <w:t>Logística</w:t>
+      </w:r>
+      <w:r>
+        <w:t xml:space="preserve"> han sido 164</w:t>
+      </w:r>
+      <w:r>
+        <w:t xml:space="preserve"> </w:t>
+      </w:r>
+      <w:r>
+        <w:t xml:space="preserve">usando un </w:t>
+      </w:r>
+      <w:r>
+        <w:rPr>
+          <w:b/>
+          <w:bCs/>
+        </w:rPr>
+        <w:t>r</w:t>
+      </w:r>
+      <w:r>
+        <w:t xml:space="preserve"> de 10%</w:t>
+      </w:r>
+      <w:r>
+        <w:t>, a continuación, también se muestra la diferencia de esos mismos coeficientes al usar penalty L1 vs L2.</w:t>
+      </w:r>
+    </w:p>
+    <w:p>
+      <w:pPr>
+        <w:keepNext/>
+        <w:jc w:val="center"/>
+      </w:pPr>
+      <w:r>
+        <w:rPr>
+          <w:noProof/>
+        </w:rPr>
+        <w:drawing>
+          <wp:inline distT="0" distB="0" distL="0" distR="0" wp14:anchorId="22A2E84D" wp14:editId="649C7517">
+            <wp:extent cx="1987826" cy="2822117"/>
+            <wp:effectExtent l="0" t="0" r="0" b="0"/>
+            <wp:docPr id="6" name="Imagen 6"/>
+            <wp:cNvGraphicFramePr>
+              <a:graphicFrameLocks xmlns:a="http://schemas.openxmlformats.org/drawingml/2006/main" noChangeAspect="1"/>
+            </wp:cNvGraphicFramePr>
+            <a:graphic xmlns:a="http://schemas.openxmlformats.org/drawingml/2006/main">
+              <a:graphicData uri="http://schemas.openxmlformats.org/drawingml/2006/picture">
+                <pic:pic xmlns:pic="http://schemas.openxmlformats.org/drawingml/2006/picture">
+                  <pic:nvPicPr>
+                    <pic:cNvPr id="1" name=""/>
+                    <pic:cNvPicPr/>
+                  </pic:nvPicPr>
+                  <pic:blipFill>
+                    <a:blip r:embed="rId19"/>
+                    <a:stretch>
+                      <a:fillRect/>
+                    </a:stretch>
+                  </pic:blipFill>
+                  <pic:spPr>
+                    <a:xfrm>
+                      <a:off x="0" y="0"/>
+                      <a:ext cx="2006744" cy="2848974"/>
+                    </a:xfrm>
+                    <a:prstGeom prst="rect">
+                      <a:avLst/>
+                    </a:prstGeom>
+                  </pic:spPr>
+                </pic:pic>
+              </a:graphicData>
+            </a:graphic>
+          </wp:inline>
+        </w:drawing>
+      </w:r>
+    </w:p>
+    <w:p>
+      <w:pPr>
+        <w:pStyle w:val="Descripcin"/>
+        <w:jc w:val="center"/>
+      </w:pPr>
+      <w:r>
+        <w:t xml:space="preserve">Ilustración </w:t>
+      </w:r>
+      <w:r>
+        <w:fldChar w:fldCharType="begin"/>
+      </w:r>
+      <w:r>
+        <w:instrText xml:space="preserve"> SEQ Ilustración \* ARABIC </w:instrText>
+      </w:r>
+      <w:r>
+        <w:fldChar w:fldCharType="separate"/>
+      </w:r>
+      <w:r>
+        <w:rPr>
+          <w:noProof/>
+        </w:rPr>
+        <w:t>6</w:t>
+      </w:r>
+      <w:r>
+        <w:fldChar w:fldCharType="end"/>
+      </w:r>
+      <w:r>
+        <w:t xml:space="preserve"> Diferencias entre L1 y L2 en los coeficientes del dataset VOTE</w:t>
+      </w:r>
+    </w:p>
     <w:p>
       <w:pPr>
         <w:pStyle w:val="Ttulo3"/>
       </w:pPr>
-      <w:r>
-        <w:t xml:space="preserve">3.3.5 </w:t>
-      </w:r>
-      <w:proofErr w:type="spellStart"/>
-      <w:r>
-        <w:t>Dataset</w:t>
-      </w:r>
-      <w:proofErr w:type="spellEnd"/>
-      <w:r>
-        <w:t xml:space="preserve"> NOMNIST</w:t>
-      </w:r>
+      <w:bookmarkStart w:id="19" w:name="_Toc24647873"/>
+      <w:r>
+        <w:lastRenderedPageBreak/>
+        <w:t>3.3.5 Dataset NOMNIST</w:t>
+      </w:r>
+      <w:bookmarkEnd w:id="19"/>
     </w:p>
     <w:p>
       <w:r>
@@ -5403,7 +5183,7 @@
                                 <w:noProof/>
                               </w:rPr>
                             </w:pPr>
-                            <w:bookmarkStart w:id="14" w:name="_Toc24551795"/>
+                            <w:bookmarkStart w:id="20" w:name="_Toc24645992"/>
                             <w:r>
                               <w:t xml:space="preserve">Ilustración </w:t>
                             </w:r>
@@ -5420,23 +5200,15 @@
                               <w:rPr>
                                 <w:noProof/>
                               </w:rPr>
-                              <w:t>5</w:t>
+                              <w:t>7</w:t>
                             </w:r>
                             <w:r>
                               <w:fldChar w:fldCharType="end"/>
                             </w:r>
                             <w:r>
-                              <w:t xml:space="preserve"> Datos del </w:t>
+                              <w:t xml:space="preserve"> Datos del dataset NOMNIST</w:t>
                             </w:r>
-                            <w:proofErr w:type="spellStart"/>
-                            <w:r>
-                              <w:t>dataset</w:t>
-                            </w:r>
-                            <w:proofErr w:type="spellEnd"/>
-                            <w:r>
-                              <w:t xml:space="preserve"> NOMNIST</w:t>
-                            </w:r>
-                            <w:bookmarkEnd w:id="14"/>
+                            <w:bookmarkEnd w:id="20"/>
                           </w:p>
                         </w:txbxContent>
                       </wps:txbx>
@@ -5465,7 +5237,7 @@
                           <w:noProof/>
                         </w:rPr>
                       </w:pPr>
-                      <w:bookmarkStart w:id="15" w:name="_Toc24551795"/>
+                      <w:bookmarkStart w:id="21" w:name="_Toc24645992"/>
                       <w:r>
                         <w:t xml:space="preserve">Ilustración </w:t>
                       </w:r>
@@ -5482,23 +5254,15 @@
                         <w:rPr>
                           <w:noProof/>
                         </w:rPr>
-                        <w:t>5</w:t>
+                        <w:t>7</w:t>
                       </w:r>
                       <w:r>
                         <w:fldChar w:fldCharType="end"/>
                       </w:r>
                       <w:r>
-                        <w:t xml:space="preserve"> Datos del </w:t>
+                        <w:t xml:space="preserve"> Datos del dataset NOMNIST</w:t>
                       </w:r>
-                      <w:proofErr w:type="spellStart"/>
-                      <w:r>
-                        <w:t>dataset</w:t>
-                      </w:r>
-                      <w:proofErr w:type="spellEnd"/>
-                      <w:r>
-                        <w:t xml:space="preserve"> NOMNIST</w:t>
-                      </w:r>
-                      <w:bookmarkEnd w:id="15"/>
+                      <w:bookmarkEnd w:id="21"/>
                     </w:p>
                   </w:txbxContent>
                 </v:textbox>
@@ -5536,7 +5300,7 @@
                     <pic:cNvPicPr/>
                   </pic:nvPicPr>
                   <pic:blipFill>
-                    <a:blip r:embed="rId16"/>
+                    <a:blip r:embed="rId20"/>
                     <a:stretch>
                       <a:fillRect/>
                     </a:stretch>
@@ -5573,37 +5337,11 @@
         <w:t>segundo</w:t>
       </w:r>
       <w:r>
-        <w:t xml:space="preserve"> </w:t>
-      </w:r>
-      <w:proofErr w:type="spellStart"/>
-      <w:r>
-        <w:t>dataset</w:t>
-      </w:r>
-      <w:proofErr w:type="spellEnd"/>
-      <w:r>
-        <w:t xml:space="preserve"> que usaremos para probar una clasificación mediante </w:t>
-      </w:r>
-      <w:proofErr w:type="spellStart"/>
-      <w:r>
-        <w:t>rbf</w:t>
-      </w:r>
-      <w:proofErr w:type="spellEnd"/>
-      <w:r>
-        <w:t xml:space="preserve">, se sigue usando el porcentaje de nodos que hemos usado hasta ahora, pero hay que hacer diferentes pruebas variantes en el factor eta y la opción de </w:t>
-      </w:r>
-      <w:proofErr w:type="spellStart"/>
-      <w:r>
-        <w:t>penalty</w:t>
-      </w:r>
-      <w:proofErr w:type="spellEnd"/>
-      <w:r>
-        <w:t xml:space="preserve"> de </w:t>
-      </w:r>
-      <w:proofErr w:type="spellStart"/>
+        <w:t xml:space="preserve"> dataset que usaremos para probar una clasificación mediante rbf, se sigue usando el porcentaje de nodos que hemos usado hasta ahora, pero hay que hacer diferentes pruebas variantes en el factor eta y la opción de penalty de </w:t>
+      </w:r>
       <w:r>
         <w:t>LogisticRegression</w:t>
       </w:r>
-      <w:proofErr w:type="spellEnd"/>
       <w:r>
         <w:t>, tanto L1 como L2.</w:t>
       </w:r>
@@ -5743,13 +5481,37 @@
     <w:p/>
     <w:p>
       <w:r>
-        <w:t xml:space="preserve">La mejor arquitectura resultante es la del 50%, donde en las diferentes pruebas siguientes variando los factores comentados apenas hay diferencia </w:t>
-      </w:r>
-      <w:r>
-        <w:t>significativa</w:t>
-      </w:r>
-      <w:r>
-        <w:t xml:space="preserve"> al usar uno u otro parámetro</w:t>
+        <w:t xml:space="preserve">Se puede observar que cuando el valor de eta es menor e igual a 0.0001 esto hace que se llegue a un sobre entrenamiento del modelo dando un CCR en train cercano al 100%, también a coste computacional es una carga </w:t>
+      </w:r>
+      <w:r>
+        <w:t>más</w:t>
+      </w:r>
+      <w:r>
+        <w:t xml:space="preserve"> pesada tardando </w:t>
+      </w:r>
+      <w:r>
+        <w:t>más</w:t>
+      </w:r>
+      <w:r>
+        <w:t xml:space="preserve"> del doble en calcular los valores </w:t>
+      </w:r>
+      <w:r>
+        <w:t>más</w:t>
+      </w:r>
+      <w:r>
+        <w:t xml:space="preserve"> chicos de eta con los </w:t>
+      </w:r>
+      <w:r>
+        <w:t>más</w:t>
+      </w:r>
+      <w:r>
+        <w:t xml:space="preserve"> grandes que hemos probado. En cuanto al uso del valor L1 u L2 no hay cambios significativos.</w:t>
+      </w:r>
+    </w:p>
+    <w:p/>
+    <w:p>
+      <w:r>
+        <w:t>La mejor arquitectura resultante es la del 50%, donde en las diferentes pruebas siguientes variando los factores comentados apenas hay diferencia significativa al usar uno u otro parámetro</w:t>
       </w:r>
       <w:r>
         <w:t>, la diferencia se encuentra en el tiempo que tarda en ejecutar una u otra configuración.</w:t>
@@ -5764,6 +5526,7 @@
         <w:rPr>
           <w:noProof/>
         </w:rPr>
+        <w:lastRenderedPageBreak/>
         <w:drawing>
           <wp:inline distT="0" distB="0" distL="0" distR="0" wp14:anchorId="719D56A4" wp14:editId="3C11C891">
             <wp:extent cx="1438275" cy="1162050"/>
@@ -5780,7 +5543,7 @@
                     <pic:cNvPicPr/>
                   </pic:nvPicPr>
                   <pic:blipFill>
-                    <a:blip r:embed="rId17"/>
+                    <a:blip r:embed="rId21"/>
                     <a:stretch>
                       <a:fillRect/>
                     </a:stretch>
@@ -5806,7 +5569,7 @@
         <w:pStyle w:val="Descripcin"/>
         <w:jc w:val="center"/>
       </w:pPr>
-      <w:bookmarkStart w:id="16" w:name="_Toc24551796"/>
+      <w:bookmarkStart w:id="22" w:name="_Toc24645993"/>
       <w:r>
         <w:t xml:space="preserve">Ilustración </w:t>
       </w:r>
@@ -5823,7 +5586,7 @@
         <w:rPr>
           <w:noProof/>
         </w:rPr>
-        <w:t>6</w:t>
+        <w:t>8</w:t>
       </w:r>
       <w:r>
         <w:fldChar w:fldCharType="end"/>
@@ -5831,17 +5594,16 @@
       <w:r>
         <w:t xml:space="preserve"> Matriz de confusión de la mejor configuración de NOMNIST</w:t>
       </w:r>
-      <w:bookmarkEnd w:id="16"/>
       <w:r>
         <w:t xml:space="preserve"> en RBF</w:t>
       </w:r>
+      <w:bookmarkEnd w:id="22"/>
     </w:p>
     <w:p>
       <w:r>
         <w:rPr>
           <w:noProof/>
         </w:rPr>
-        <w:lastRenderedPageBreak/>
         <w:drawing>
           <wp:inline distT="0" distB="0" distL="0" distR="0" wp14:anchorId="76980C16" wp14:editId="5C507999">
             <wp:extent cx="5400040" cy="1379220"/>
@@ -5858,7 +5620,7 @@
                     <pic:cNvPicPr/>
                   </pic:nvPicPr>
                   <pic:blipFill>
-                    <a:blip r:embed="rId18"/>
+                    <a:blip r:embed="rId22"/>
                     <a:stretch>
                       <a:fillRect/>
                     </a:stretch>
@@ -5929,6 +5691,7 @@
                                 <w:noProof/>
                               </w:rPr>
                             </w:pPr>
+                            <w:bookmarkStart w:id="23" w:name="_Toc24645994"/>
                             <w:r>
                               <w:t xml:space="preserve">Ilustración </w:t>
                             </w:r>
@@ -5945,7 +5708,7 @@
                               <w:rPr>
                                 <w:noProof/>
                               </w:rPr>
-                              <w:t>7</w:t>
+                              <w:t>9</w:t>
                             </w:r>
                             <w:r>
                               <w:fldChar w:fldCharType="end"/>
@@ -5953,6 +5716,7 @@
                             <w:r>
                               <w:t xml:space="preserve"> Matriz de confusión practica 2 y fallos.</w:t>
                             </w:r>
+                            <w:bookmarkEnd w:id="23"/>
                           </w:p>
                         </w:txbxContent>
                       </wps:txbx>
@@ -5981,6 +5745,7 @@
                           <w:noProof/>
                         </w:rPr>
                       </w:pPr>
+                      <w:bookmarkStart w:id="24" w:name="_Toc24645994"/>
                       <w:r>
                         <w:t xml:space="preserve">Ilustración </w:t>
                       </w:r>
@@ -5997,7 +5762,7 @@
                         <w:rPr>
                           <w:noProof/>
                         </w:rPr>
-                        <w:t>7</w:t>
+                        <w:t>9</w:t>
                       </w:r>
                       <w:r>
                         <w:fldChar w:fldCharType="end"/>
@@ -6005,6 +5770,7 @@
                       <w:r>
                         <w:t xml:space="preserve"> Matriz de confusión practica 2 y fallos.</w:t>
                       </w:r>
+                      <w:bookmarkEnd w:id="24"/>
                     </w:p>
                   </w:txbxContent>
                 </v:textbox>
@@ -6042,7 +5808,7 @@
                     <pic:cNvPicPr/>
                   </pic:nvPicPr>
                   <pic:blipFill>
-                    <a:blip r:embed="rId19"/>
+                    <a:blip r:embed="rId23"/>
                     <a:stretch>
                       <a:fillRect/>
                     </a:stretch>
@@ -7069,92 +6835,80 @@
       </w:pPr>
     </w:p>
     <w:p>
-      <w:pPr>
-        <w:jc w:val="left"/>
+      <w:r>
+        <w:t xml:space="preserve">En la </w:t>
+      </w:r>
+      <w:r>
         <w:rPr>
           <w:b/>
           <w:bCs/>
         </w:rPr>
-      </w:pPr>
-    </w:p>
-    <w:p>
-      <w:pPr>
-        <w:jc w:val="left"/>
+        <w:t>I</w:t>
+      </w:r>
+      <w:r>
         <w:rPr>
           <w:b/>
           <w:bCs/>
         </w:rPr>
-      </w:pPr>
-    </w:p>
-    <w:p>
-      <w:pPr>
-        <w:jc w:val="left"/>
+        <w:t>lustración 5</w:t>
+      </w:r>
+      <w:r>
+        <w:t xml:space="preserve"> se observa </w:t>
+      </w:r>
+      <w:r>
+        <w:t>cómo</w:t>
+      </w:r>
+      <w:r>
+        <w:t xml:space="preserve"> se han calculado el </w:t>
+      </w:r>
+      <w:r>
+        <w:t>número</w:t>
+      </w:r>
+      <w:r>
+        <w:t xml:space="preserve"> de coeficientes en código del dataset VOTE.</w:t>
+      </w:r>
+    </w:p>
+    <w:p>
+      <w:r>
+        <w:t xml:space="preserve">En el caso de </w:t>
+      </w:r>
+      <w:r>
+        <w:t>NOMNIST</w:t>
+      </w:r>
+      <w:r>
+        <w:t xml:space="preserve"> la cantidad de coeficientes de la Regresión </w:t>
+      </w:r>
+      <w:r>
+        <w:t>Logística</w:t>
+      </w:r>
+      <w:r>
+        <w:t xml:space="preserve"> han sido </w:t>
+      </w:r>
+      <w:r>
+        <w:t xml:space="preserve">546 usando un </w:t>
+      </w:r>
+      <w:r>
         <w:rPr>
           <w:b/>
           <w:bCs/>
         </w:rPr>
-      </w:pPr>
-    </w:p>
-    <w:p>
-      <w:pPr>
-        <w:jc w:val="left"/>
-        <w:rPr>
-          <w:b/>
-          <w:bCs/>
-        </w:rPr>
-      </w:pPr>
-    </w:p>
-    <w:p>
-      <w:pPr>
-        <w:jc w:val="left"/>
-        <w:rPr>
-          <w:b/>
-          <w:bCs/>
-        </w:rPr>
-      </w:pPr>
-    </w:p>
-    <w:p>
-      <w:pPr>
-        <w:jc w:val="left"/>
-        <w:rPr>
-          <w:b/>
-          <w:bCs/>
-        </w:rPr>
-      </w:pPr>
-    </w:p>
-    <w:p>
-      <w:pPr>
-        <w:jc w:val="left"/>
-        <w:rPr>
-          <w:b/>
-          <w:bCs/>
-        </w:rPr>
-      </w:pPr>
-    </w:p>
-    <w:p>
-      <w:pPr>
-        <w:jc w:val="left"/>
-        <w:rPr>
-          <w:b/>
-          <w:bCs/>
-        </w:rPr>
-      </w:pPr>
+        <w:t>r</w:t>
+      </w:r>
+      <w:r>
+        <w:t xml:space="preserve"> de 10%.</w:t>
+      </w:r>
     </w:p>
     <w:p>
       <w:pPr>
         <w:pStyle w:val="Ttulo1"/>
       </w:pPr>
+      <w:bookmarkStart w:id="25" w:name="_Toc24647874"/>
       <w:r>
         <w:lastRenderedPageBreak/>
         <w:t xml:space="preserve">6. Lanzada de </w:t>
       </w:r>
-      <w:proofErr w:type="spellStart"/>
-      <w:r>
-        <w:t>dataset</w:t>
-      </w:r>
-      <w:proofErr w:type="spellEnd"/>
-      <w:r>
-        <w:t xml:space="preserve"> </w:t>
+      <w:r>
+        <w:t xml:space="preserve">dataset </w:t>
       </w:r>
       <w:r>
         <w:t xml:space="preserve">VOTE como </w:t>
@@ -7162,19 +6916,12 @@
       <w:r>
         <w:t>regresión</w:t>
       </w:r>
+      <w:bookmarkEnd w:id="25"/>
     </w:p>
     <w:p/>
     <w:p>
       <w:r>
-        <w:t xml:space="preserve">Se ha lanzado el </w:t>
-      </w:r>
-      <w:proofErr w:type="spellStart"/>
-      <w:r>
-        <w:t>dataset</w:t>
-      </w:r>
-      <w:proofErr w:type="spellEnd"/>
-      <w:r>
-        <w:t xml:space="preserve"> de Vote con los siguientes parámetros:</w:t>
+        <w:t>Se ha lanzado el dataset de Vote con los siguientes parámetros:</w:t>
       </w:r>
     </w:p>
     <w:p>
@@ -7203,7 +6950,7 @@
                     </pic:cNvPicPr>
                   </pic:nvPicPr>
                   <pic:blipFill>
-                    <a:blip r:embed="rId20">
+                    <a:blip r:embed="rId24">
                       <a:extLst>
                         <a:ext uri="{28A0092B-C50C-407E-A947-70E740481C1C}">
                           <a14:useLocalDpi xmlns:a14="http://schemas.microsoft.com/office/drawing/2010/main" val="0"/>
@@ -7240,6 +6987,7 @@
         <w:pStyle w:val="Descripcin"/>
         <w:jc w:val="center"/>
       </w:pPr>
+      <w:bookmarkStart w:id="26" w:name="_Toc24645995"/>
       <w:r>
         <w:t xml:space="preserve">Ilustración </w:t>
       </w:r>
@@ -7256,202 +7004,50 @@
         <w:rPr>
           <w:noProof/>
         </w:rPr>
-        <w:t>8</w:t>
+        <w:t>10</w:t>
       </w:r>
       <w:r>
         <w:fldChar w:fldCharType="end"/>
       </w:r>
       <w:r>
-        <w:t xml:space="preserve"> Lanzada de </w:t>
-      </w:r>
-      <w:proofErr w:type="spellStart"/>
-      <w:r>
-        <w:t>dataset</w:t>
-      </w:r>
-      <w:proofErr w:type="spellEnd"/>
-      <w:r>
-        <w:t xml:space="preserve"> VOTE como un problema de regresión</w:t>
-      </w:r>
-    </w:p>
-    <w:p/>
-    <w:p>
-      <w:bookmarkStart w:id="17" w:name="_GoBack"/>
-      <w:bookmarkEnd w:id="17"/>
-    </w:p>
-    <w:p/>
-    <w:p/>
-    <w:p>
-      <w:pPr>
-        <w:pStyle w:val="Ttulo1"/>
-      </w:pPr>
-      <w:bookmarkStart w:id="18" w:name="_Toc24538096"/>
-      <w:r>
-        <w:t>7</w:t>
-      </w:r>
-      <w:r>
-        <w:t>. Conclusiones</w:t>
-      </w:r>
-      <w:bookmarkEnd w:id="18"/>
-      <w:r>
-        <w:t xml:space="preserve"> </w:t>
-      </w:r>
-    </w:p>
-    <w:p/>
-    <w:p>
-      <w:r>
-        <w:t>Las redes de base radial son un tipo de redes de neuronas artificiales que calculan la salida de la función en función de la distancia a un punto denominado centro. Al igual que con los perceptrones multicapa, sirven como aproximadores universales.</w:t>
-      </w:r>
-    </w:p>
-    <w:p>
-      <w:r>
-        <w:rPr>
-          <w:rFonts w:ascii="Arial" w:hAnsi="Arial" w:cs="Arial"/>
-          <w:color w:val="222222"/>
-          <w:sz w:val="21"/>
-          <w:szCs w:val="21"/>
-          <w:shd w:val="clear" w:color="auto" w:fill="FFFFFF"/>
-        </w:rPr>
-        <w:t xml:space="preserve">La función de base radial es una función que calcula la distancia </w:t>
-      </w:r>
-      <w:proofErr w:type="spellStart"/>
-      <w:r>
-        <w:rPr>
-          <w:rFonts w:ascii="Arial" w:hAnsi="Arial" w:cs="Arial"/>
-          <w:color w:val="222222"/>
-          <w:sz w:val="21"/>
-          <w:szCs w:val="21"/>
-          <w:shd w:val="clear" w:color="auto" w:fill="FFFFFF"/>
-        </w:rPr>
-        <w:t>euclidea</w:t>
-      </w:r>
-      <w:proofErr w:type="spellEnd"/>
-      <w:r>
-        <w:rPr>
-          <w:rFonts w:ascii="Arial" w:hAnsi="Arial" w:cs="Arial"/>
-          <w:color w:val="222222"/>
-          <w:sz w:val="21"/>
-          <w:szCs w:val="21"/>
-          <w:shd w:val="clear" w:color="auto" w:fill="FFFFFF"/>
-        </w:rPr>
-        <w:t xml:space="preserve"> de un vector de entrada x respecto de un centro c</w:t>
-      </w:r>
-      <w:r>
-        <w:rPr>
-          <w:rFonts w:ascii="Arial" w:hAnsi="Arial" w:cs="Arial"/>
-          <w:color w:val="222222"/>
-          <w:sz w:val="21"/>
-          <w:szCs w:val="21"/>
-          <w:shd w:val="clear" w:color="auto" w:fill="FFFFFF"/>
-        </w:rPr>
-        <w:t>.</w:t>
-      </w:r>
-      <w:r>
-        <w:t xml:space="preserve"> </w:t>
-      </w:r>
-      <w:r>
-        <w:rPr>
-          <w:rFonts w:ascii="Arial" w:hAnsi="Arial" w:cs="Arial"/>
-          <w:color w:val="222222"/>
-          <w:sz w:val="21"/>
-          <w:szCs w:val="21"/>
-          <w:shd w:val="clear" w:color="auto" w:fill="FFFFFF"/>
-        </w:rPr>
-        <w:t xml:space="preserve">A cada neurona de la capa de entrada le corresponde una función de base radial y un peso de salida </w:t>
-      </w:r>
-      <w:proofErr w:type="spellStart"/>
-      <w:r>
-        <w:rPr>
-          <w:rFonts w:ascii="Arial" w:hAnsi="Arial" w:cs="Arial"/>
-          <w:color w:val="222222"/>
-          <w:sz w:val="21"/>
-          <w:szCs w:val="21"/>
-          <w:shd w:val="clear" w:color="auto" w:fill="FFFFFF"/>
-        </w:rPr>
-        <w:t>wi</w:t>
-      </w:r>
-      <w:proofErr w:type="spellEnd"/>
-      <w:r>
-        <w:rPr>
-          <w:rFonts w:ascii="Arial" w:hAnsi="Arial" w:cs="Arial"/>
-          <w:color w:val="222222"/>
-          <w:sz w:val="21"/>
-          <w:szCs w:val="21"/>
-          <w:shd w:val="clear" w:color="auto" w:fill="FFFFFF"/>
-        </w:rPr>
-        <w:t>. El patrón de salida ingresa a una neurona de salida que suma las entradas y da como resultado una salida.</w:t>
-      </w:r>
-      <w:r>
-        <w:t xml:space="preserve"> </w:t>
-      </w:r>
-    </w:p>
-    <w:p>
-      <w:r>
-        <w:rPr>
-          <w:rFonts w:ascii="Arial" w:hAnsi="Arial" w:cs="Arial"/>
-          <w:color w:val="222222"/>
-          <w:sz w:val="21"/>
-          <w:szCs w:val="21"/>
-          <w:shd w:val="clear" w:color="auto" w:fill="FFFFFF"/>
-        </w:rPr>
-        <w:t xml:space="preserve">Las redes RBF tienen una construcción rígida de tres capas: Capa de entrada, capa oculta y capa de salida (a diferencia de otras redes </w:t>
-      </w:r>
-      <w:proofErr w:type="spellStart"/>
-      <w:r>
-        <w:rPr>
-          <w:rFonts w:ascii="Arial" w:hAnsi="Arial" w:cs="Arial"/>
-          <w:color w:val="222222"/>
-          <w:sz w:val="21"/>
-          <w:szCs w:val="21"/>
-          <w:shd w:val="clear" w:color="auto" w:fill="FFFFFF"/>
-        </w:rPr>
-        <w:t>backpropagation</w:t>
-      </w:r>
-      <w:proofErr w:type="spellEnd"/>
-      <w:r>
-        <w:rPr>
-          <w:rFonts w:ascii="Arial" w:hAnsi="Arial" w:cs="Arial"/>
-          <w:color w:val="222222"/>
-          <w:sz w:val="21"/>
-          <w:szCs w:val="21"/>
-          <w:shd w:val="clear" w:color="auto" w:fill="FFFFFF"/>
-        </w:rPr>
-        <w:t>).</w:t>
-      </w:r>
-    </w:p>
-    <w:p/>
-    <w:p>
-      <w:r>
-        <w:t>El Perceptrón multicapa es una red neuronal artificial que tiene conexiones con las siguientes capas de la red, donde este tipo de redes realiza aproximaciones que son combinaciones lineales de múltiples funciones no lineales.</w:t>
-      </w:r>
-    </w:p>
-    <w:p>
-      <w:r>
-        <w:t>Estas redes se pueden implementar en el día a día en ámbitos como análisis de imágenes, reconocimiento de la voz, diagnósticos médicos, regresión.</w:t>
-      </w:r>
-    </w:p>
-    <w:p>
-      <w:r>
-        <w:t xml:space="preserve">Aunque el </w:t>
-      </w:r>
-      <w:r>
-        <w:t>Perceptrón</w:t>
-      </w:r>
-      <w:r>
-        <w:t xml:space="preserve"> multicapa es muy polivalente y una de las mas usadas en la actualidad no es necesariamente la mas potente ni la mejor ya que tiene algunas limitaciones</w:t>
-      </w:r>
-      <w:r>
-        <w:t xml:space="preserve"> como suele ser el proceso de aprendizaje para ciertos problemas complejos.</w:t>
-      </w:r>
-    </w:p>
-    <w:p/>
-    <w:p>
-      <w:r>
-        <w:t>En la practica hemos visto que el ajuste a los problemas dado ha sido mejor de lo esperado y que incluso en algunos de usar una red simple hemos usado algún parámetro que ha logrado hacer converger más rápido el algoritmo o mejorar la puntuación final de la función objetivo, que es la del mejor ajuste para todos los patrones de entrada de cada uno de los dataset usados.</w:t>
-      </w:r>
-    </w:p>
-    <w:p>
-      <w:r>
-        <w:t>Es realmente relevante saber realizar estudios de diferentes valores para las capas, nodos y parámetros para los diferentes problemas ya que esto es determinante para el resultado final del problema y sobre todo para el coste computacional que es necesario para ciertos parámetros.</w:t>
+        <w:t xml:space="preserve"> Lanzada de dataset VOTE como un problema de regresión</w:t>
+      </w:r>
+      <w:bookmarkEnd w:id="26"/>
+    </w:p>
+    <w:p>
+      <w:r>
+        <w:t xml:space="preserve">Si comparamos la </w:t>
+      </w:r>
+      <w:r>
+        <w:rPr>
+          <w:b/>
+          <w:bCs/>
+        </w:rPr>
+        <w:t xml:space="preserve">Ilustración 8 </w:t>
+      </w:r>
+      <w:r>
+        <w:t>con la</w:t>
+      </w:r>
+      <w:r>
+        <w:rPr>
+          <w:b/>
+          <w:bCs/>
+        </w:rPr>
+        <w:t xml:space="preserve"> Ilustración 4 </w:t>
+      </w:r>
+      <w:r>
+        <w:t>con los mismos parámetros que en esta lanzada podemos ver que son semejantes en ambos casos.</w:t>
+      </w:r>
+    </w:p>
+    <w:p>
+      <w:r>
+        <w:t xml:space="preserve">Se ha intentado también con el dataset de </w:t>
+      </w:r>
+      <w:r>
+        <w:t>nomnist,</w:t>
+      </w:r>
+      <w:r>
+        <w:t xml:space="preserve"> pero los datos difieren bastante al usarlo como regresor.</w:t>
       </w:r>
     </w:p>
     <w:p/>
@@ -7460,45 +7056,275 @@
     <w:p/>
     <w:p/>
     <w:p/>
-    <w:p>
-      <w:pPr>
-        <w:pStyle w:val="Ttulo1"/>
-      </w:pPr>
-      <w:r>
-        <w:t>8</w:t>
-      </w:r>
-      <w:r>
-        <w:t>.</w:t>
-      </w:r>
-      <w:r>
-        <w:t xml:space="preserve"> Ejercicio </w:t>
-      </w:r>
-      <w:proofErr w:type="spellStart"/>
-      <w:r>
-        <w:t>Jupyter</w:t>
-      </w:r>
-      <w:proofErr w:type="spellEnd"/>
-      <w:r>
-        <w:t xml:space="preserve"> Notebook</w:t>
-      </w:r>
-    </w:p>
     <w:p/>
     <w:p/>
     <w:p/>
     <w:p/>
     <w:p/>
+    <w:p/>
+    <w:p/>
+    <w:p/>
+    <w:p/>
     <w:p>
       <w:pPr>
         <w:pStyle w:val="Ttulo1"/>
       </w:pPr>
-      <w:bookmarkStart w:id="19" w:name="_Toc24538097"/>
-      <w:r>
+      <w:bookmarkStart w:id="27" w:name="_Toc24647875"/>
+      <w:r>
+        <w:lastRenderedPageBreak/>
+        <w:t>7</w:t>
+      </w:r>
+      <w:r>
+        <w:t>. Conclusiones</w:t>
+      </w:r>
+      <w:bookmarkEnd w:id="27"/>
+      <w:r>
+        <w:t xml:space="preserve"> </w:t>
+      </w:r>
+    </w:p>
+    <w:p/>
+    <w:p>
+      <w:pPr>
+        <w:rPr>
+          <w:rFonts w:cs="Open Sans"/>
+        </w:rPr>
+      </w:pPr>
+      <w:r>
+        <w:rPr>
+          <w:rFonts w:cs="Open Sans"/>
+        </w:rPr>
+        <w:t>Las redes de base radial son un tipo de redes de neuronas artificiales que calculan la salida de la función en función de la distancia a un punto denominado centro. Al igual que con los perceptrones multicapa, sirven como aproximadores universales.</w:t>
+      </w:r>
+    </w:p>
+    <w:p>
+      <w:pPr>
+        <w:rPr>
+          <w:rFonts w:cs="Open Sans"/>
+        </w:rPr>
+      </w:pPr>
+      <w:r>
+        <w:rPr>
+          <w:rFonts w:cs="Open Sans"/>
+          <w:color w:val="222222"/>
+          <w:shd w:val="clear" w:color="auto" w:fill="FFFFFF"/>
+        </w:rPr>
+        <w:t xml:space="preserve">La función de base radial es una función que calcula la distancia </w:t>
+      </w:r>
+      <w:r>
+        <w:rPr>
+          <w:rFonts w:cs="Open Sans"/>
+          <w:color w:val="222222"/>
+          <w:shd w:val="clear" w:color="auto" w:fill="FFFFFF"/>
+        </w:rPr>
+        <w:t>euclídea</w:t>
+      </w:r>
+      <w:r>
+        <w:rPr>
+          <w:rFonts w:cs="Open Sans"/>
+          <w:color w:val="222222"/>
+          <w:shd w:val="clear" w:color="auto" w:fill="FFFFFF"/>
+        </w:rPr>
+        <w:t xml:space="preserve"> de un vector de entrada x respecto de un centro c.</w:t>
+      </w:r>
+      <w:r>
+        <w:rPr>
+          <w:rFonts w:cs="Open Sans"/>
+        </w:rPr>
+        <w:t xml:space="preserve"> </w:t>
+      </w:r>
+      <w:r>
+        <w:rPr>
+          <w:rFonts w:cs="Open Sans"/>
+          <w:color w:val="222222"/>
+          <w:shd w:val="clear" w:color="auto" w:fill="FFFFFF"/>
+        </w:rPr>
+        <w:t>A cada neurona de la capa de entrada le corresponde una función de base radial y un peso de salida wi. El patrón de salida ingresa a una neurona de salida que suma las entradas y da como resultado una salida.</w:t>
+      </w:r>
+      <w:r>
+        <w:rPr>
+          <w:rFonts w:cs="Open Sans"/>
+        </w:rPr>
+        <w:t xml:space="preserve"> </w:t>
+      </w:r>
+    </w:p>
+    <w:p>
+      <w:pPr>
+        <w:rPr>
+          <w:rFonts w:cs="Open Sans"/>
+        </w:rPr>
+      </w:pPr>
+      <w:r>
+        <w:rPr>
+          <w:rFonts w:cs="Open Sans"/>
+          <w:color w:val="222222"/>
+          <w:shd w:val="clear" w:color="auto" w:fill="FFFFFF"/>
+        </w:rPr>
+        <w:t>Las redes RBF tienen una construcción rígida de tres capas: Capa de entrada, capa oculta y capa de salida (a diferencia de otras redes backpropagation).</w:t>
+      </w:r>
+    </w:p>
+    <w:p/>
+    <w:p>
+      <w:r>
+        <w:t>Estas redes se pueden implementar en el día a día en ámbitos como análisis de imágenes, reconocimiento de la voz, diagnósticos médicos, regresión.</w:t>
+      </w:r>
+    </w:p>
+    <w:p>
+      <w:r>
+        <w:t xml:space="preserve">Aunque </w:t>
+      </w:r>
+      <w:r>
+        <w:t>rbf</w:t>
+      </w:r>
+      <w:r>
+        <w:t xml:space="preserve"> es muy polivalente y una de las mas usadas en la actualidad no es necesariamente la mas potente ni la mejor ya que tiene algunas limitaciones</w:t>
+      </w:r>
+      <w:r>
+        <w:t xml:space="preserve"> como suele ser el proceso de aprendizaje para ciertos problemas complejos.</w:t>
+      </w:r>
+    </w:p>
+    <w:p/>
+    <w:p>
+      <w:r>
+        <w:t>En la practica hemos visto que el ajuste a los problemas dado ha sido mejor de lo esperado y que incluso en algunos de usar una red simple hemos usado algún parámetro que ha logrado hacer converger más rápido el algoritmo o mejorar la puntuación final de la función objetivo, que es la del mejor ajuste para todos los patrones de entrada de cada uno de los dataset usados.</w:t>
+      </w:r>
+    </w:p>
+    <w:p>
+      <w:r>
+        <w:t>Es realmente relevante saber realizar estudios de diferentes valores</w:t>
+      </w:r>
+      <w:r>
+        <w:t xml:space="preserve"> de</w:t>
+      </w:r>
+      <w:r>
+        <w:t xml:space="preserve"> nodos y parámetros para los diferentes problemas ya que esto es determinante para el resultado final del problema y sobre todo para el coste computacional que es necesario para ciertos parámetros.</w:t>
+      </w:r>
+    </w:p>
+    <w:p/>
+    <w:p/>
+    <w:p/>
+    <w:p/>
+    <w:p/>
+    <w:p/>
+    <w:p/>
+    <w:p>
+      <w:pPr>
+        <w:pStyle w:val="Ttulo1"/>
+      </w:pPr>
+      <w:bookmarkStart w:id="28" w:name="_Toc24647876"/>
+      <w:r>
+        <w:lastRenderedPageBreak/>
+        <w:t>8</w:t>
+      </w:r>
+      <w:r>
+        <w:t>.</w:t>
+      </w:r>
+      <w:r>
+        <w:t xml:space="preserve"> Ejercicio Jupyter Notebook</w:t>
+      </w:r>
+      <w:bookmarkEnd w:id="28"/>
+    </w:p>
+    <w:p/>
+    <w:p>
+      <w:pPr>
+        <w:keepNext/>
+      </w:pPr>
+      <w:r>
+        <w:rPr>
+          <w:noProof/>
+        </w:rPr>
+        <w:drawing>
+          <wp:inline distT="0" distB="0" distL="0" distR="0" wp14:anchorId="20FBDCEA" wp14:editId="41F9962C">
+            <wp:extent cx="5400040" cy="4646295"/>
+            <wp:effectExtent l="0" t="0" r="0" b="1905"/>
+            <wp:docPr id="2" name="Imagen 2"/>
+            <wp:cNvGraphicFramePr>
+              <a:graphicFrameLocks xmlns:a="http://schemas.openxmlformats.org/drawingml/2006/main" noChangeAspect="1"/>
+            </wp:cNvGraphicFramePr>
+            <a:graphic xmlns:a="http://schemas.openxmlformats.org/drawingml/2006/main">
+              <a:graphicData uri="http://schemas.openxmlformats.org/drawingml/2006/picture">
+                <pic:pic xmlns:pic="http://schemas.openxmlformats.org/drawingml/2006/picture">
+                  <pic:nvPicPr>
+                    <pic:cNvPr id="1" name=""/>
+                    <pic:cNvPicPr/>
+                  </pic:nvPicPr>
+                  <pic:blipFill>
+                    <a:blip r:embed="rId25"/>
+                    <a:stretch>
+                      <a:fillRect/>
+                    </a:stretch>
+                  </pic:blipFill>
+                  <pic:spPr>
+                    <a:xfrm>
+                      <a:off x="0" y="0"/>
+                      <a:ext cx="5400040" cy="4646295"/>
+                    </a:xfrm>
+                    <a:prstGeom prst="rect">
+                      <a:avLst/>
+                    </a:prstGeom>
+                  </pic:spPr>
+                </pic:pic>
+              </a:graphicData>
+            </a:graphic>
+          </wp:inline>
+        </w:drawing>
+      </w:r>
+    </w:p>
+    <w:p>
+      <w:pPr>
+        <w:pStyle w:val="Descripcin"/>
+        <w:jc w:val="center"/>
+      </w:pPr>
+      <w:bookmarkStart w:id="29" w:name="_Toc24645996"/>
+      <w:r>
+        <w:t xml:space="preserve">Ilustración </w:t>
+      </w:r>
+      <w:r>
+        <w:fldChar w:fldCharType="begin"/>
+      </w:r>
+      <w:r>
+        <w:instrText xml:space="preserve"> SEQ Ilustración \* ARABIC </w:instrText>
+      </w:r>
+      <w:r>
+        <w:fldChar w:fldCharType="separate"/>
+      </w:r>
+      <w:r>
+        <w:rPr>
+          <w:noProof/>
+        </w:rPr>
+        <w:t>11</w:t>
+      </w:r>
+      <w:r>
+        <w:fldChar w:fldCharType="end"/>
+      </w:r>
+      <w:r>
+        <w:t xml:space="preserve"> Ejercicio Jupyter Notebook</w:t>
+      </w:r>
+      <w:bookmarkEnd w:id="29"/>
+    </w:p>
+    <w:p/>
+    <w:p/>
+    <w:p/>
+    <w:p/>
+    <w:p/>
+    <w:p/>
+    <w:p/>
+    <w:p/>
+    <w:p/>
+    <w:p/>
+    <w:p/>
+    <w:p>
+      <w:pPr>
+        <w:pStyle w:val="Ttulo1"/>
+      </w:pPr>
+      <w:bookmarkStart w:id="30" w:name="_Toc24647877"/>
+      <w:r>
+        <w:lastRenderedPageBreak/>
         <w:t>9</w:t>
       </w:r>
       <w:r>
         <w:t>. Índice de ilustraciones</w:t>
       </w:r>
-      <w:bookmarkEnd w:id="19"/>
+      <w:bookmarkEnd w:id="30"/>
     </w:p>
     <w:p/>
     <w:p>
@@ -7525,7 +7351,7 @@
       <w:r>
         <w:fldChar w:fldCharType="separate"/>
       </w:r>
-      <w:hyperlink r:id="rId21" w:anchor="_Toc24551791" w:history="1">
+      <w:hyperlink r:id="rId26" w:anchor="_Toc24645988" w:history="1">
         <w:r>
           <w:rPr>
             <w:rStyle w:val="Hipervnculo"/>
@@ -7552,7 +7378,7 @@
             <w:noProof/>
             <w:webHidden/>
           </w:rPr>
-          <w:instrText xml:space="preserve"> PAGEREF _Toc24551791 \h </w:instrText>
+          <w:instrText xml:space="preserve"> PAGEREF _Toc24645988 \h </w:instrText>
         </w:r>
         <w:r>
           <w:rPr>
@@ -7598,7 +7424,7 @@
           <w:lang w:val="es-ES_tradnl" w:eastAsia="es-ES_tradnl"/>
         </w:rPr>
       </w:pPr>
-      <w:hyperlink r:id="rId22" w:anchor="_Toc24551792" w:history="1">
+      <w:hyperlink r:id="rId27" w:anchor="_Toc24645989" w:history="1">
         <w:r>
           <w:rPr>
             <w:rStyle w:val="Hipervnculo"/>
@@ -7625,80 +7451,7 @@
             <w:noProof/>
             <w:webHidden/>
           </w:rPr>
-          <w:instrText xml:space="preserve"> PAGEREF _Toc24551792 \h </w:instrText>
-        </w:r>
-        <w:r>
-          <w:rPr>
-            <w:noProof/>
-            <w:webHidden/>
-          </w:rPr>
-        </w:r>
-        <w:r>
-          <w:rPr>
-            <w:noProof/>
-            <w:webHidden/>
-          </w:rPr>
-          <w:fldChar w:fldCharType="separate"/>
-        </w:r>
-        <w:r>
-          <w:rPr>
-            <w:noProof/>
-            <w:webHidden/>
-          </w:rPr>
-          <w:t>5</w:t>
-        </w:r>
-        <w:r>
-          <w:rPr>
-            <w:noProof/>
-            <w:webHidden/>
-          </w:rPr>
-          <w:fldChar w:fldCharType="end"/>
-        </w:r>
-      </w:hyperlink>
-    </w:p>
-    <w:p>
-      <w:pPr>
-        <w:pStyle w:val="Tabladeilustraciones"/>
-        <w:tabs>
-          <w:tab w:val="right" w:pos="8494"/>
-        </w:tabs>
-        <w:rPr>
-          <w:rFonts w:eastAsiaTheme="minorEastAsia" w:cstheme="minorBidi"/>
-          <w:caps w:val="0"/>
-          <w:noProof/>
-          <w:sz w:val="22"/>
-          <w:szCs w:val="22"/>
-          <w:lang w:val="es-ES_tradnl" w:eastAsia="es-ES_tradnl"/>
-        </w:rPr>
-      </w:pPr>
-      <w:hyperlink r:id="rId23" w:anchor="_Toc24551793" w:history="1">
-        <w:r>
-          <w:rPr>
-            <w:rStyle w:val="Hipervnculo"/>
-            <w:noProof/>
-          </w:rPr>
-          <w:t>Ilustración 3 Datos del dataset QUAKE</w:t>
-        </w:r>
-        <w:r>
-          <w:rPr>
-            <w:noProof/>
-            <w:webHidden/>
-          </w:rPr>
-          <w:tab/>
-        </w:r>
-        <w:r>
-          <w:rPr>
-            <w:noProof/>
-            <w:webHidden/>
-          </w:rPr>
-          <w:fldChar w:fldCharType="begin"/>
-        </w:r>
-        <w:r>
-          <w:rPr>
-            <w:noProof/>
-            <w:webHidden/>
-          </w:rPr>
-          <w:instrText xml:space="preserve"> PAGEREF _Toc24551793 \h </w:instrText>
+          <w:instrText xml:space="preserve"> PAGEREF _Toc24645989 \h </w:instrText>
         </w:r>
         <w:r>
           <w:rPr>
@@ -7744,7 +7497,80 @@
           <w:lang w:val="es-ES_tradnl" w:eastAsia="es-ES_tradnl"/>
         </w:rPr>
       </w:pPr>
-      <w:hyperlink r:id="rId24" w:anchor="_Toc24551794" w:history="1">
+      <w:hyperlink r:id="rId28" w:anchor="_Toc24645990" w:history="1">
+        <w:r>
+          <w:rPr>
+            <w:rStyle w:val="Hipervnculo"/>
+            <w:noProof/>
+          </w:rPr>
+          <w:t>Ilustración 3 Datos del dataset QUAKE</w:t>
+        </w:r>
+        <w:r>
+          <w:rPr>
+            <w:noProof/>
+            <w:webHidden/>
+          </w:rPr>
+          <w:tab/>
+        </w:r>
+        <w:r>
+          <w:rPr>
+            <w:noProof/>
+            <w:webHidden/>
+          </w:rPr>
+          <w:fldChar w:fldCharType="begin"/>
+        </w:r>
+        <w:r>
+          <w:rPr>
+            <w:noProof/>
+            <w:webHidden/>
+          </w:rPr>
+          <w:instrText xml:space="preserve"> PAGEREF _Toc24645990 \h </w:instrText>
+        </w:r>
+        <w:r>
+          <w:rPr>
+            <w:noProof/>
+            <w:webHidden/>
+          </w:rPr>
+        </w:r>
+        <w:r>
+          <w:rPr>
+            <w:noProof/>
+            <w:webHidden/>
+          </w:rPr>
+          <w:fldChar w:fldCharType="separate"/>
+        </w:r>
+        <w:r>
+          <w:rPr>
+            <w:noProof/>
+            <w:webHidden/>
+          </w:rPr>
+          <w:t>6</w:t>
+        </w:r>
+        <w:r>
+          <w:rPr>
+            <w:noProof/>
+            <w:webHidden/>
+          </w:rPr>
+          <w:fldChar w:fldCharType="end"/>
+        </w:r>
+      </w:hyperlink>
+    </w:p>
+    <w:p>
+      <w:pPr>
+        <w:pStyle w:val="Tabladeilustraciones"/>
+        <w:tabs>
+          <w:tab w:val="right" w:pos="8494"/>
+        </w:tabs>
+        <w:rPr>
+          <w:rFonts w:eastAsiaTheme="minorEastAsia" w:cstheme="minorBidi"/>
+          <w:caps w:val="0"/>
+          <w:noProof/>
+          <w:sz w:val="22"/>
+          <w:szCs w:val="22"/>
+          <w:lang w:val="es-ES_tradnl" w:eastAsia="es-ES_tradnl"/>
+        </w:rPr>
+      </w:pPr>
+      <w:hyperlink r:id="rId29" w:anchor="_Toc24645991" w:history="1">
         <w:r>
           <w:rPr>
             <w:rStyle w:val="Hipervnculo"/>
@@ -7771,7 +7597,7 @@
             <w:noProof/>
             <w:webHidden/>
           </w:rPr>
-          <w:instrText xml:space="preserve"> PAGEREF _Toc24551794 \h </w:instrText>
+          <w:instrText xml:space="preserve"> PAGEREF _Toc24645991 \h </w:instrText>
         </w:r>
         <w:r>
           <w:rPr>
@@ -7817,7 +7643,7 @@
           <w:lang w:val="es-ES_tradnl" w:eastAsia="es-ES_tradnl"/>
         </w:rPr>
       </w:pPr>
-      <w:hyperlink r:id="rId25" w:anchor="_Toc24551795" w:history="1">
+      <w:hyperlink r:id="rId30" w:anchor="_Toc24645992" w:history="1">
         <w:r>
           <w:rPr>
             <w:rStyle w:val="Hipervnculo"/>
@@ -7844,7 +7670,7 @@
             <w:noProof/>
             <w:webHidden/>
           </w:rPr>
-          <w:instrText xml:space="preserve"> PAGEREF _Toc24551795 \h </w:instrText>
+          <w:instrText xml:space="preserve"> PAGEREF _Toc24645992 \h </w:instrText>
         </w:r>
         <w:r>
           <w:rPr>
@@ -7864,7 +7690,7 @@
             <w:noProof/>
             <w:webHidden/>
           </w:rPr>
-          <w:t>8</w:t>
+          <w:t>9</w:t>
         </w:r>
         <w:r>
           <w:rPr>
@@ -7890,13 +7716,13 @@
           <w:lang w:val="es-ES_tradnl" w:eastAsia="es-ES_tradnl"/>
         </w:rPr>
       </w:pPr>
-      <w:hyperlink w:anchor="_Toc24551796" w:history="1">
+      <w:hyperlink w:anchor="_Toc24645993" w:history="1">
         <w:r>
           <w:rPr>
             <w:rStyle w:val="Hipervnculo"/>
             <w:noProof/>
           </w:rPr>
-          <w:t>Ilustración 6 Matriz de confusión de la mejor configuración de NOMNIST</w:t>
+          <w:t>Ilustración 6 Matriz de confusión de la mejor configuración de NOMNIST en RBF</w:t>
         </w:r>
         <w:r>
           <w:rPr>
@@ -7917,7 +7743,7 @@
             <w:noProof/>
             <w:webHidden/>
           </w:rPr>
-          <w:instrText xml:space="preserve"> PAGEREF _Toc24551796 \h </w:instrText>
+          <w:instrText xml:space="preserve"> PAGEREF _Toc24645993 \h </w:instrText>
         </w:r>
         <w:r>
           <w:rPr>
@@ -7937,7 +7763,7 @@
             <w:noProof/>
             <w:webHidden/>
           </w:rPr>
-          <w:t>8</w:t>
+          <w:t>10</w:t>
         </w:r>
         <w:r>
           <w:rPr>
@@ -7949,11 +7775,231 @@
       </w:hyperlink>
     </w:p>
     <w:p>
+      <w:pPr>
+        <w:pStyle w:val="Tabladeilustraciones"/>
+        <w:tabs>
+          <w:tab w:val="right" w:pos="8494"/>
+        </w:tabs>
+        <w:rPr>
+          <w:rFonts w:eastAsiaTheme="minorEastAsia" w:cstheme="minorBidi"/>
+          <w:caps w:val="0"/>
+          <w:noProof/>
+          <w:sz w:val="22"/>
+          <w:szCs w:val="22"/>
+          <w:lang w:val="es-ES_tradnl" w:eastAsia="es-ES_tradnl"/>
+        </w:rPr>
+      </w:pPr>
+      <w:hyperlink r:id="rId31" w:anchor="_Toc24645994" w:history="1">
+        <w:r>
+          <w:rPr>
+            <w:rStyle w:val="Hipervnculo"/>
+            <w:noProof/>
+          </w:rPr>
+          <w:t>Ilustración 7 Matriz de confusión practica 2 y fallos.</w:t>
+        </w:r>
+        <w:r>
+          <w:rPr>
+            <w:noProof/>
+            <w:webHidden/>
+          </w:rPr>
+          <w:tab/>
+        </w:r>
+        <w:r>
+          <w:rPr>
+            <w:noProof/>
+            <w:webHidden/>
+          </w:rPr>
+          <w:fldChar w:fldCharType="begin"/>
+        </w:r>
+        <w:r>
+          <w:rPr>
+            <w:noProof/>
+            <w:webHidden/>
+          </w:rPr>
+          <w:instrText xml:space="preserve"> PAGEREF _Toc24645994 \h </w:instrText>
+        </w:r>
+        <w:r>
+          <w:rPr>
+            <w:noProof/>
+            <w:webHidden/>
+          </w:rPr>
+        </w:r>
+        <w:r>
+          <w:rPr>
+            <w:noProof/>
+            <w:webHidden/>
+          </w:rPr>
+          <w:fldChar w:fldCharType="separate"/>
+        </w:r>
+        <w:r>
+          <w:rPr>
+            <w:noProof/>
+            <w:webHidden/>
+          </w:rPr>
+          <w:t>10</w:t>
+        </w:r>
+        <w:r>
+          <w:rPr>
+            <w:noProof/>
+            <w:webHidden/>
+          </w:rPr>
+          <w:fldChar w:fldCharType="end"/>
+        </w:r>
+      </w:hyperlink>
+    </w:p>
+    <w:p>
+      <w:pPr>
+        <w:pStyle w:val="Tabladeilustraciones"/>
+        <w:tabs>
+          <w:tab w:val="right" w:pos="8494"/>
+        </w:tabs>
+        <w:rPr>
+          <w:rFonts w:eastAsiaTheme="minorEastAsia" w:cstheme="minorBidi"/>
+          <w:caps w:val="0"/>
+          <w:noProof/>
+          <w:sz w:val="22"/>
+          <w:szCs w:val="22"/>
+          <w:lang w:val="es-ES_tradnl" w:eastAsia="es-ES_tradnl"/>
+        </w:rPr>
+      </w:pPr>
+      <w:hyperlink w:anchor="_Toc24645995" w:history="1">
+        <w:r>
+          <w:rPr>
+            <w:rStyle w:val="Hipervnculo"/>
+            <w:noProof/>
+          </w:rPr>
+          <w:t>Ilustración 8 Lanzada de dataset VOTE como un problema de regresión</w:t>
+        </w:r>
+        <w:r>
+          <w:rPr>
+            <w:noProof/>
+            <w:webHidden/>
+          </w:rPr>
+          <w:tab/>
+        </w:r>
+        <w:r>
+          <w:rPr>
+            <w:noProof/>
+            <w:webHidden/>
+          </w:rPr>
+          <w:fldChar w:fldCharType="begin"/>
+        </w:r>
+        <w:r>
+          <w:rPr>
+            <w:noProof/>
+            <w:webHidden/>
+          </w:rPr>
+          <w:instrText xml:space="preserve"> PAGEREF _Toc24645995 \h </w:instrText>
+        </w:r>
+        <w:r>
+          <w:rPr>
+            <w:noProof/>
+            <w:webHidden/>
+          </w:rPr>
+        </w:r>
+        <w:r>
+          <w:rPr>
+            <w:noProof/>
+            <w:webHidden/>
+          </w:rPr>
+          <w:fldChar w:fldCharType="separate"/>
+        </w:r>
+        <w:r>
+          <w:rPr>
+            <w:noProof/>
+            <w:webHidden/>
+          </w:rPr>
+          <w:t>11</w:t>
+        </w:r>
+        <w:r>
+          <w:rPr>
+            <w:noProof/>
+            <w:webHidden/>
+          </w:rPr>
+          <w:fldChar w:fldCharType="end"/>
+        </w:r>
+      </w:hyperlink>
+    </w:p>
+    <w:p>
+      <w:pPr>
+        <w:pStyle w:val="Tabladeilustraciones"/>
+        <w:tabs>
+          <w:tab w:val="right" w:pos="8494"/>
+        </w:tabs>
+        <w:rPr>
+          <w:rFonts w:eastAsiaTheme="minorEastAsia" w:cstheme="minorBidi"/>
+          <w:caps w:val="0"/>
+          <w:noProof/>
+          <w:sz w:val="22"/>
+          <w:szCs w:val="22"/>
+          <w:lang w:val="es-ES_tradnl" w:eastAsia="es-ES_tradnl"/>
+        </w:rPr>
+      </w:pPr>
+      <w:hyperlink w:anchor="_Toc24645996" w:history="1">
+        <w:r>
+          <w:rPr>
+            <w:rStyle w:val="Hipervnculo"/>
+            <w:noProof/>
+          </w:rPr>
+          <w:t>Ilustración 9 Ejercicio Jupyter Notebook</w:t>
+        </w:r>
+        <w:r>
+          <w:rPr>
+            <w:noProof/>
+            <w:webHidden/>
+          </w:rPr>
+          <w:tab/>
+        </w:r>
+        <w:r>
+          <w:rPr>
+            <w:noProof/>
+            <w:webHidden/>
+          </w:rPr>
+          <w:fldChar w:fldCharType="begin"/>
+        </w:r>
+        <w:r>
+          <w:rPr>
+            <w:noProof/>
+            <w:webHidden/>
+          </w:rPr>
+          <w:instrText xml:space="preserve"> PAGEREF _Toc24645996 \h </w:instrText>
+        </w:r>
+        <w:r>
+          <w:rPr>
+            <w:noProof/>
+            <w:webHidden/>
+          </w:rPr>
+        </w:r>
+        <w:r>
+          <w:rPr>
+            <w:noProof/>
+            <w:webHidden/>
+          </w:rPr>
+          <w:fldChar w:fldCharType="separate"/>
+        </w:r>
+        <w:r>
+          <w:rPr>
+            <w:noProof/>
+            <w:webHidden/>
+          </w:rPr>
+          <w:t>13</w:t>
+        </w:r>
+        <w:r>
+          <w:rPr>
+            <w:noProof/>
+            <w:webHidden/>
+          </w:rPr>
+          <w:fldChar w:fldCharType="end"/>
+        </w:r>
+      </w:hyperlink>
+    </w:p>
+    <w:p>
       <w:r>
         <w:fldChar w:fldCharType="end"/>
       </w:r>
     </w:p>
     <w:sectPr>
+      <w:footerReference w:type="default" r:id="rId32"/>
       <w:pgSz w:w="11906" w:h="16838"/>
       <w:pgMar w:top="1417" w:right="1701" w:bottom="1417" w:left="1701" w:header="708" w:footer="708" w:gutter="0"/>
       <w:pgNumType w:start="0"/>
@@ -7963,6 +8009,296 @@
     </w:sectPr>
   </w:body>
 </w:document>
+</file>
+
+<file path=word/endnotes.xml><?xml version="1.0" encoding="utf-8"?>
+<w:endnotes xmlns:wpc="http://schemas.microsoft.com/office/word/2010/wordprocessingCanvas" xmlns:cx="http://schemas.microsoft.com/office/drawing/2014/chartex" xmlns:cx1="http://schemas.microsoft.com/office/drawing/2015/9/8/chartex" xmlns:cx2="http://schemas.microsoft.com/office/drawing/2015/10/21/chartex" xmlns:cx3="http://schemas.microsoft.com/office/drawing/2016/5/9/chartex" xmlns:cx4="http://schemas.microsoft.com/office/drawing/2016/5/10/chartex" xmlns:cx5="http://schemas.microsoft.com/office/drawing/2016/5/11/chartex" xmlns:cx6="http://schemas.microsoft.com/office/drawing/2016/5/12/chartex" xmlns:cx7="http://schemas.microsoft.com/office/drawing/2016/5/13/chartex" xmlns:cx8="http://schemas.microsoft.com/office/drawing/2016/5/14/chartex" xmlns:mc="http://schemas.openxmlformats.org/markup-compatibility/2006" xmlns:aink="http://schemas.microsoft.com/office/drawing/2016/ink" xmlns:am3d="http://schemas.microsoft.com/office/drawing/2017/model3d" xmlns:o="urn:schemas-microsoft-com:office:office" xmlns:r="http://schemas.openxmlformats.org/officeDocument/2006/relationships" xmlns:m="http://schemas.openxmlformats.org/officeDocument/2006/math" xmlns:v="urn:schemas-microsoft-com:vml" xmlns:wp14="http://schemas.microsoft.com/office/word/2010/wordprocessingDrawing" xmlns:wp="http://schemas.openxmlformats.org/drawingml/2006/wordprocessingDrawing" xmlns:w10="urn:schemas-microsoft-com:office:word" xmlns:w="http://schemas.openxmlformats.org/wordprocessingml/2006/main" xmlns:w14="http://schemas.microsoft.com/office/word/2010/wordml" xmlns:w15="http://schemas.microsoft.com/office/word/2012/wordml" xmlns:w16cid="http://schemas.microsoft.com/office/word/2016/wordml/cid" xmlns:w16se="http://schemas.microsoft.com/office/word/2015/wordml/symex" xmlns:wpg="http://schemas.microsoft.com/office/word/2010/wordprocessingGroup" xmlns:wpi="http://schemas.microsoft.com/office/word/2010/wordprocessingInk" xmlns:wne="http://schemas.microsoft.com/office/word/2006/wordml" xmlns:wps="http://schemas.microsoft.com/office/word/2010/wordprocessingShape" mc:Ignorable="w14 w15 w16se w16cid wp14">
+  <w:endnote w:type="separator" w:id="-1">
+    <w:p>
+      <w:pPr>
+        <w:spacing w:after="0" w:line="240" w:lineRule="auto"/>
+      </w:pPr>
+      <w:r>
+        <w:separator/>
+      </w:r>
+    </w:p>
+  </w:endnote>
+  <w:endnote w:type="continuationSeparator" w:id="0">
+    <w:p>
+      <w:pPr>
+        <w:spacing w:after="0" w:line="240" w:lineRule="auto"/>
+      </w:pPr>
+      <w:r>
+        <w:continuationSeparator/>
+      </w:r>
+    </w:p>
+  </w:endnote>
+</w:endnotes>
+</file>
+
+<file path=word/footer1.xml><?xml version="1.0" encoding="utf-8"?>
+<w:ftr xmlns:wpc="http://schemas.microsoft.com/office/word/2010/wordprocessingCanvas" xmlns:cx="http://schemas.microsoft.com/office/drawing/2014/chartex" xmlns:cx1="http://schemas.microsoft.com/office/drawing/2015/9/8/chartex" xmlns:cx2="http://schemas.microsoft.com/office/drawing/2015/10/21/chartex" xmlns:cx3="http://schemas.microsoft.com/office/drawing/2016/5/9/chartex" xmlns:cx4="http://schemas.microsoft.com/office/drawing/2016/5/10/chartex" xmlns:cx5="http://schemas.microsoft.com/office/drawing/2016/5/11/chartex" xmlns:cx6="http://schemas.microsoft.com/office/drawing/2016/5/12/chartex" xmlns:cx7="http://schemas.microsoft.com/office/drawing/2016/5/13/chartex" xmlns:cx8="http://schemas.microsoft.com/office/drawing/2016/5/14/chartex" xmlns:mc="http://schemas.openxmlformats.org/markup-compatibility/2006" xmlns:aink="http://schemas.microsoft.com/office/drawing/2016/ink" xmlns:am3d="http://schemas.microsoft.com/office/drawing/2017/model3d" xmlns:o="urn:schemas-microsoft-com:office:office" xmlns:r="http://schemas.openxmlformats.org/officeDocument/2006/relationships" xmlns:m="http://schemas.openxmlformats.org/officeDocument/2006/math" xmlns:v="urn:schemas-microsoft-com:vml" xmlns:wp14="http://schemas.microsoft.com/office/word/2010/wordprocessingDrawing" xmlns:wp="http://schemas.openxmlformats.org/drawingml/2006/wordprocessingDrawing" xmlns:w10="urn:schemas-microsoft-com:office:word" xmlns:w="http://schemas.openxmlformats.org/wordprocessingml/2006/main" xmlns:w14="http://schemas.microsoft.com/office/word/2010/wordml" xmlns:w15="http://schemas.microsoft.com/office/word/2012/wordml" xmlns:w16cid="http://schemas.microsoft.com/office/word/2016/wordml/cid" xmlns:w16se="http://schemas.microsoft.com/office/word/2015/wordml/symex" xmlns:wpg="http://schemas.microsoft.com/office/word/2010/wordprocessingGroup" xmlns:wpi="http://schemas.microsoft.com/office/word/2010/wordprocessingInk" xmlns:wne="http://schemas.microsoft.com/office/word/2006/wordml" xmlns:wps="http://schemas.microsoft.com/office/word/2010/wordprocessingShape" mc:Ignorable="w14 w15 w16se w16cid wp14">
+  <w:sdt>
+    <w:sdtPr>
+      <w:id w:val="-1692595615"/>
+      <w:docPartObj>
+        <w:docPartGallery w:val="Page Numbers (Bottom of Page)"/>
+        <w:docPartUnique/>
+      </w:docPartObj>
+    </w:sdtPr>
+    <w:sdtContent>
+      <w:p>
+        <w:pPr>
+          <w:pStyle w:val="Piedepgina"/>
+        </w:pPr>
+        <w:r>
+          <w:rPr>
+            <w:noProof/>
+          </w:rPr>
+          <mc:AlternateContent>
+            <mc:Choice Requires="wps">
+              <w:drawing>
+                <wp:anchor distT="0" distB="0" distL="114300" distR="114300" simplePos="0" relativeHeight="251660288" behindDoc="0" locked="0" layoutInCell="1" allowOverlap="1" wp14:anchorId="21D62A40" wp14:editId="169C40CF">
+                  <wp:simplePos x="0" y="0"/>
+                  <wp:positionH relativeFrom="margin">
+                    <wp:align>center</wp:align>
+                  </wp:positionH>
+                  <wp:positionV relativeFrom="bottomMargin">
+                    <wp:align>center</wp:align>
+                  </wp:positionV>
+                  <wp:extent cx="551815" cy="238760"/>
+                  <wp:effectExtent l="19050" t="19050" r="19685" b="18415"/>
+                  <wp:wrapNone/>
+                  <wp:docPr id="11" name="Corchetes 11"/>
+                  <wp:cNvGraphicFramePr>
+                    <a:graphicFrameLocks xmlns:a="http://schemas.openxmlformats.org/drawingml/2006/main"/>
+                  </wp:cNvGraphicFramePr>
+                  <a:graphic xmlns:a="http://schemas.openxmlformats.org/drawingml/2006/main">
+                    <a:graphicData uri="http://schemas.microsoft.com/office/word/2010/wordprocessingShape">
+                      <wps:wsp>
+                        <wps:cNvSpPr>
+                          <a:spLocks noChangeArrowheads="1"/>
+                        </wps:cNvSpPr>
+                        <wps:spPr bwMode="auto">
+                          <a:xfrm>
+                            <a:off x="0" y="0"/>
+                            <a:ext cx="551815" cy="238760"/>
+                          </a:xfrm>
+                          <a:prstGeom prst="bracketPair">
+                            <a:avLst>
+                              <a:gd name="adj" fmla="val 16667"/>
+                            </a:avLst>
+                          </a:prstGeom>
+                          <a:solidFill>
+                            <a:srgbClr val="FFFFFF"/>
+                          </a:solidFill>
+                          <a:ln w="28575">
+                            <a:solidFill>
+                              <a:srgbClr val="808080"/>
+                            </a:solidFill>
+                            <a:round/>
+                            <a:headEnd/>
+                            <a:tailEnd/>
+                          </a:ln>
+                        </wps:spPr>
+                        <wps:txbx>
+                          <w:txbxContent>
+                            <w:p>
+                              <w:pPr>
+                                <w:jc w:val="center"/>
+                              </w:pPr>
+                              <w:r>
+                                <w:fldChar w:fldCharType="begin"/>
+                              </w:r>
+                              <w:r>
+                                <w:instrText>PAGE    \* MERGEFORMAT</w:instrText>
+                              </w:r>
+                              <w:r>
+                                <w:fldChar w:fldCharType="separate"/>
+                              </w:r>
+                              <w:r>
+                                <w:t>2</w:t>
+                              </w:r>
+                              <w:r>
+                                <w:fldChar w:fldCharType="end"/>
+                              </w:r>
+                            </w:p>
+                          </w:txbxContent>
+                        </wps:txbx>
+                        <wps:bodyPr rot="0" vert="horz" wrap="square" lIns="91440" tIns="0" rIns="91440" bIns="0" anchor="t" anchorCtr="0" upright="1">
+                          <a:noAutofit/>
+                        </wps:bodyPr>
+                      </wps:wsp>
+                    </a:graphicData>
+                  </a:graphic>
+                  <wp14:sizeRelH relativeFrom="margin">
+                    <wp14:pctWidth>10000</wp14:pctWidth>
+                  </wp14:sizeRelH>
+                  <wp14:sizeRelV relativeFrom="bottomMargin">
+                    <wp14:pctHeight>0</wp14:pctHeight>
+                  </wp14:sizeRelV>
+                </wp:anchor>
+              </w:drawing>
+            </mc:Choice>
+            <mc:Fallback>
+              <w:pict>
+                <v:shapetype w14:anchorId="21D62A40" id="_x0000_t185" coordsize="21600,21600" o:spt="185" adj="3600" path="m@0,nfqx0@0l0@2qy@0,21600em@1,nfqx21600@0l21600@2qy@1,21600em@0,nsqx0@0l0@2qy@0,21600l@1,21600qx21600@2l21600@0qy@1,xe" filled="f">
+                  <v:formulas>
+                    <v:f eqn="val #0"/>
+                    <v:f eqn="sum width 0 #0"/>
+                    <v:f eqn="sum height 0 #0"/>
+                    <v:f eqn="prod @0 2929 10000"/>
+                    <v:f eqn="sum width 0 @3"/>
+                    <v:f eqn="sum height 0 @3"/>
+                    <v:f eqn="val width"/>
+                    <v:f eqn="val height"/>
+                    <v:f eqn="prod width 1 2"/>
+                    <v:f eqn="prod height 1 2"/>
+                  </v:formulas>
+                  <v:path o:extrusionok="f" gradientshapeok="t" limo="10800,10800" o:connecttype="custom" o:connectlocs="@8,0;0,@9;@8,@7;@6,@9" textboxrect="@3,@3,@4,@5"/>
+                  <v:handles>
+                    <v:h position="#0,topLeft" switch="" xrange="0,10800"/>
+                  </v:handles>
+                </v:shapetype>
+                <v:shape id="Corchetes 11" o:spid="_x0000_s1035" type="#_x0000_t185" style="position:absolute;left:0;text-align:left;margin-left:0;margin-top:0;width:43.45pt;height:18.8pt;z-index:251660288;visibility:visible;mso-wrap-style:square;mso-width-percent:100;mso-height-percent:0;mso-wrap-distance-left:9pt;mso-wrap-distance-top:0;mso-wrap-distance-right:9pt;mso-wrap-distance-bottom:0;mso-position-horizontal:center;mso-position-horizontal-relative:margin;mso-position-vertical:center;mso-position-vertical-relative:bottom-margin-area;mso-width-percent:100;mso-height-percent:0;mso-width-relative:margin;mso-height-relative:bottom-margin-area;v-text-anchor:top" o:gfxdata="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" filled="t" strokecolor="gray" strokeweight="2.25pt">
+                  <v:textbox inset=",0,,0">
+                    <w:txbxContent>
+                      <w:p>
+                        <w:pPr>
+                          <w:jc w:val="center"/>
+                        </w:pPr>
+                        <w:r>
+                          <w:fldChar w:fldCharType="begin"/>
+                        </w:r>
+                        <w:r>
+                          <w:instrText>PAGE    \* MERGEFORMAT</w:instrText>
+                        </w:r>
+                        <w:r>
+                          <w:fldChar w:fldCharType="separate"/>
+                        </w:r>
+                        <w:r>
+                          <w:t>2</w:t>
+                        </w:r>
+                        <w:r>
+                          <w:fldChar w:fldCharType="end"/>
+                        </w:r>
+                      </w:p>
+                    </w:txbxContent>
+                  </v:textbox>
+                  <w10:wrap anchorx="margin" anchory="margin"/>
+                </v:shape>
+              </w:pict>
+            </mc:Fallback>
+          </mc:AlternateContent>
+        </w:r>
+        <w:r>
+          <w:rPr>
+            <w:noProof/>
+          </w:rPr>
+          <mc:AlternateContent>
+            <mc:Choice Requires="wps">
+              <w:drawing>
+                <wp:anchor distT="0" distB="0" distL="114300" distR="114300" simplePos="0" relativeHeight="251659264" behindDoc="0" locked="0" layoutInCell="1" allowOverlap="1" wp14:anchorId="301F91E6" wp14:editId="6B2DBA81">
+                  <wp:simplePos x="0" y="0"/>
+                  <wp:positionH relativeFrom="margin">
+                    <wp:align>center</wp:align>
+                  </wp:positionH>
+                  <wp:positionV relativeFrom="bottomMargin">
+                    <wp:align>center</wp:align>
+                  </wp:positionV>
+                  <wp:extent cx="5518150" cy="0"/>
+                  <wp:effectExtent l="9525" t="9525" r="6350" b="9525"/>
+                  <wp:wrapNone/>
+                  <wp:docPr id="7" name="Conector recto de flecha 7"/>
+                  <wp:cNvGraphicFramePr>
+                    <a:graphicFrameLocks xmlns:a="http://schemas.openxmlformats.org/drawingml/2006/main"/>
+                  </wp:cNvGraphicFramePr>
+                  <a:graphic xmlns:a="http://schemas.openxmlformats.org/drawingml/2006/main">
+                    <a:graphicData uri="http://schemas.microsoft.com/office/word/2010/wordprocessingShape">
+                      <wps:wsp>
+                        <wps:cNvCnPr>
+                          <a:cxnSpLocks noChangeShapeType="1"/>
+                        </wps:cNvCnPr>
+                        <wps:spPr bwMode="auto">
+                          <a:xfrm>
+                            <a:off x="0" y="0"/>
+                            <a:ext cx="5518150" cy="0"/>
+                          </a:xfrm>
+                          <a:prstGeom prst="straightConnector1">
+                            <a:avLst/>
+                          </a:prstGeom>
+                          <a:noFill/>
+                          <a:ln w="12700">
+                            <a:solidFill>
+                              <a:srgbClr val="808080"/>
+                            </a:solidFill>
+                            <a:round/>
+                            <a:headEnd/>
+                            <a:tailEnd/>
+                          </a:ln>
+                          <a:extLst>
+                            <a:ext uri="{909E8E84-426E-40DD-AFC4-6F175D3DCCD1}">
+                              <a14:hiddenFill xmlns:a14="http://schemas.microsoft.com/office/drawing/2010/main">
+                                <a:noFill/>
+                              </a14:hiddenFill>
+                            </a:ext>
+                          </a:extLst>
+                        </wps:spPr>
+                        <wps:bodyPr/>
+                      </wps:wsp>
+                    </a:graphicData>
+                  </a:graphic>
+                  <wp14:sizeRelH relativeFrom="page">
+                    <wp14:pctWidth>0</wp14:pctWidth>
+                  </wp14:sizeRelH>
+                  <wp14:sizeRelV relativeFrom="bottomMargin">
+                    <wp14:pctHeight>0</wp14:pctHeight>
+                  </wp14:sizeRelV>
+                </wp:anchor>
+              </w:drawing>
+            </mc:Choice>
+            <mc:Fallback>
+              <w:pict>
+                <v:shapetype w14:anchorId="29CBF8D8" id="_x0000_t32" coordsize="21600,21600" o:spt="32" o:oned="t" path="m,l21600,21600e" filled="f">
+                  <v:path arrowok="t" fillok="f" o:connecttype="none"/>
+                  <o:lock v:ext="edit" shapetype="t"/>
+                </v:shapetype>
+                <v:shape id="Conector recto de flecha 7" o:spid="_x0000_s1026" type="#_x0000_t32" style="position:absolute;margin-left:0;margin-top:0;width:434.5pt;height:0;z-index:251659264;visibility:visible;mso-wrap-style:square;mso-width-percent:0;mso-height-percent:0;mso-wrap-distance-left:9pt;mso-wrap-distance-top:0;mso-wrap-distance-right:9pt;mso-wrap-distance-bottom:0;mso-position-horizontal:center;mso-position-horizontal-relative:margin;mso-position-vertical:center;mso-position-vertical-relative:bottom-margin-area;mso-width-percent:0;mso-height-percent:0;mso-width-relative:page;mso-height-relative:bottom-margin-area" o:gfxdata="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" strokecolor="gray" strokeweight="1pt">
+                  <w10:wrap anchorx="margin" anchory="margin"/>
+                </v:shape>
+              </w:pict>
+            </mc:Fallback>
+          </mc:AlternateContent>
+        </w:r>
+      </w:p>
+    </w:sdtContent>
+  </w:sdt>
+</w:ftr>
+</file>
+
+<file path=word/footnotes.xml><?xml version="1.0" encoding="utf-8"?>
+<w:footnotes xmlns:wpc="http://schemas.microsoft.com/office/word/2010/wordprocessingCanvas" xmlns:cx="http://schemas.microsoft.com/office/drawing/2014/chartex" xmlns:cx1="http://schemas.microsoft.com/office/drawing/2015/9/8/chartex" xmlns:cx2="http://schemas.microsoft.com/office/drawing/2015/10/21/chartex" xmlns:cx3="http://schemas.microsoft.com/office/drawing/2016/5/9/chartex" xmlns:cx4="http://schemas.microsoft.com/office/drawing/2016/5/10/chartex" xmlns:cx5="http://schemas.microsoft.com/office/drawing/2016/5/11/chartex" xmlns:cx6="http://schemas.microsoft.com/office/drawing/2016/5/12/chartex" xmlns:cx7="http://schemas.microsoft.com/office/drawing/2016/5/13/chartex" xmlns:cx8="http://schemas.microsoft.com/office/drawing/2016/5/14/chartex" xmlns:mc="http://schemas.openxmlformats.org/markup-compatibility/2006" xmlns:aink="http://schemas.microsoft.com/office/drawing/2016/ink" xmlns:am3d="http://schemas.microsoft.com/office/drawing/2017/model3d" xmlns:o="urn:schemas-microsoft-com:office:office" xmlns:r="http://schemas.openxmlformats.org/officeDocument/2006/relationships" xmlns:m="http://schemas.openxmlformats.org/officeDocument/2006/math" xmlns:v="urn:schemas-microsoft-com:vml" xmlns:wp14="http://schemas.microsoft.com/office/word/2010/wordprocessingDrawing" xmlns:wp="http://schemas.openxmlformats.org/drawingml/2006/wordprocessingDrawing" xmlns:w10="urn:schemas-microsoft-com:office:word" xmlns:w="http://schemas.openxmlformats.org/wordprocessingml/2006/main" xmlns:w14="http://schemas.microsoft.com/office/word/2010/wordml" xmlns:w15="http://schemas.microsoft.com/office/word/2012/wordml" xmlns:w16cid="http://schemas.microsoft.com/office/word/2016/wordml/cid" xmlns:w16se="http://schemas.microsoft.com/office/word/2015/wordml/symex" xmlns:wpg="http://schemas.microsoft.com/office/word/2010/wordprocessingGroup" xmlns:wpi="http://schemas.microsoft.com/office/word/2010/wordprocessingInk" xmlns:wne="http://schemas.microsoft.com/office/word/2006/wordml" xmlns:wps="http://schemas.microsoft.com/office/word/2010/wordprocessingShape" mc:Ignorable="w14 w15 w16se w16cid wp14">
+  <w:footnote w:type="separator" w:id="-1">
+    <w:p>
+      <w:pPr>
+        <w:spacing w:after="0" w:line="240" w:lineRule="auto"/>
+      </w:pPr>
+      <w:r>
+        <w:separator/>
+      </w:r>
+    </w:p>
+  </w:footnote>
+  <w:footnote w:type="continuationSeparator" w:id="0">
+    <w:p>
+      <w:pPr>
+        <w:spacing w:after="0" w:line="240" w:lineRule="auto"/>
+      </w:pPr>
+      <w:r>
+        <w:continuationSeparator/>
+      </w:r>
+    </w:p>
+  </w:footnote>
+</w:footnotes>
 </file>
 
 <file path=word/numbering.xml><?xml version="1.0" encoding="utf-8"?>
@@ -11061,6 +11397,69 @@
       </w:rPr>
     </w:tblStylePr>
   </w:style>
+  <w:style w:type="paragraph" w:styleId="TDC3">
+    <w:name w:val="toc 3"/>
+    <w:basedOn w:val="Normal"/>
+    <w:next w:val="Normal"/>
+    <w:autoRedefine/>
+    <w:uiPriority w:val="39"/>
+    <w:unhideWhenUsed/>
+    <w:rsid w:val="004B4893"/>
+    <w:pPr>
+      <w:spacing w:after="100"/>
+      <w:ind w:left="440"/>
+    </w:pPr>
+  </w:style>
+  <w:style w:type="paragraph" w:styleId="Encabezado">
+    <w:name w:val="header"/>
+    <w:basedOn w:val="Normal"/>
+    <w:link w:val="EncabezadoCar"/>
+    <w:uiPriority w:val="99"/>
+    <w:unhideWhenUsed/>
+    <w:rsid w:val="00D5189A"/>
+    <w:pPr>
+      <w:tabs>
+        <w:tab w:val="center" w:pos="4252"/>
+        <w:tab w:val="right" w:pos="8504"/>
+      </w:tabs>
+      <w:spacing w:after="0" w:line="240" w:lineRule="auto"/>
+    </w:pPr>
+  </w:style>
+  <w:style w:type="character" w:customStyle="1" w:styleId="EncabezadoCar">
+    <w:name w:val="Encabezado Car"/>
+    <w:basedOn w:val="Fuentedeprrafopredeter"/>
+    <w:link w:val="Encabezado"/>
+    <w:uiPriority w:val="99"/>
+    <w:rsid w:val="00D5189A"/>
+    <w:rPr>
+      <w:rFonts w:ascii="Open Sans" w:hAnsi="Open Sans"/>
+    </w:rPr>
+  </w:style>
+  <w:style w:type="paragraph" w:styleId="Piedepgina">
+    <w:name w:val="footer"/>
+    <w:basedOn w:val="Normal"/>
+    <w:link w:val="PiedepginaCar"/>
+    <w:uiPriority w:val="99"/>
+    <w:unhideWhenUsed/>
+    <w:rsid w:val="00D5189A"/>
+    <w:pPr>
+      <w:tabs>
+        <w:tab w:val="center" w:pos="4252"/>
+        <w:tab w:val="right" w:pos="8504"/>
+      </w:tabs>
+      <w:spacing w:after="0" w:line="240" w:lineRule="auto"/>
+    </w:pPr>
+  </w:style>
+  <w:style w:type="character" w:customStyle="1" w:styleId="PiedepginaCar">
+    <w:name w:val="Pie de página Car"/>
+    <w:basedOn w:val="Fuentedeprrafopredeter"/>
+    <w:link w:val="Piedepgina"/>
+    <w:uiPriority w:val="99"/>
+    <w:rsid w:val="00D5189A"/>
+    <w:rPr>
+      <w:rFonts w:ascii="Open Sans" w:hAnsi="Open Sans"/>
+    </w:rPr>
+  </w:style>
 </w:styles>
 </file>
 
@@ -11383,7 +11782,7 @@
 </file>
 
 <file path=customXml/itemProps2.xml><?xml version="1.0" encoding="utf-8"?>
-<ds:datastoreItem xmlns:ds="http://schemas.openxmlformats.org/officeDocument/2006/customXml" ds:itemID="{60C13CDA-10E1-4448-AEF1-C336A326049A}">
+<ds:datastoreItem xmlns:ds="http://schemas.openxmlformats.org/officeDocument/2006/customXml" ds:itemID="{7CE1B123-E58B-4FE9-838D-251FA70BCC0F}">
   <ds:schemaRefs>
     <ds:schemaRef ds:uri="http://schemas.openxmlformats.org/officeDocument/2006/bibliography"/>
   </ds:schemaRefs>

</xml_diff>